<commit_message>
Add large .mat files with Git LFS
</commit_message>
<xml_diff>
--- a/MATLAB/ReadMe_matlab.docx
+++ b/MATLAB/ReadMe_matlab.docx
@@ -65,21 +65,7 @@
         <w:rPr>
           <w:rFonts w:ascii="Arial" w:hAnsi="Arial" w:cs="Arial" w:hint="eastAsia"/>
         </w:rPr>
-        <w:t xml:space="preserve">Sample Data </w:t>
-      </w:r>
-      <w:proofErr w:type="gramStart"/>
-      <w:r>
-        <w:rPr>
-          <w:rFonts w:ascii="Arial" w:hAnsi="Arial" w:cs="Arial" w:hint="eastAsia"/>
-        </w:rPr>
-        <w:t>are</w:t>
-      </w:r>
-      <w:proofErr w:type="gramEnd"/>
-      <w:r>
-        <w:rPr>
-          <w:rFonts w:ascii="Arial" w:hAnsi="Arial" w:cs="Arial" w:hint="eastAsia"/>
-        </w:rPr>
-        <w:t xml:space="preserve"> </w:t>
+        <w:t xml:space="preserve">Sample Data are </w:t>
       </w:r>
       <w:r>
         <w:rPr>
@@ -117,34 +103,24 @@
           <w:rFonts w:ascii="Arial" w:hAnsi="Arial" w:cs="Arial"/>
         </w:rPr>
       </w:pPr>
-      <w:proofErr w:type="spellStart"/>
       <w:r>
         <w:rPr>
           <w:rFonts w:ascii="Arial" w:hAnsi="Arial" w:cs="Arial" w:hint="eastAsia"/>
         </w:rPr>
         <w:t>MClust_Spike-Soring_Toolbox_master</w:t>
       </w:r>
-      <w:proofErr w:type="spellEnd"/>
-    </w:p>
-    <w:p>
-      <w:pPr>
-        <w:rPr>
-          <w:rFonts w:ascii="Arial" w:hAnsi="Arial" w:cs="Arial"/>
-        </w:rPr>
-      </w:pPr>
-      <w:proofErr w:type="spellStart"/>
-      <w:r>
-        <w:rPr>
-          <w:rFonts w:ascii="Arial" w:hAnsi="Arial" w:cs="Arial" w:hint="eastAsia"/>
-        </w:rPr>
-        <w:t>MClust</w:t>
-      </w:r>
-      <w:proofErr w:type="spellEnd"/>
-      <w:r>
-        <w:rPr>
-          <w:rFonts w:ascii="Arial" w:hAnsi="Arial" w:cs="Arial" w:hint="eastAsia"/>
-        </w:rPr>
-        <w:t xml:space="preserve"> is used to cut and cluster single neuron data. </w:t>
+    </w:p>
+    <w:p>
+      <w:pPr>
+        <w:rPr>
+          <w:rFonts w:ascii="Arial" w:hAnsi="Arial" w:cs="Arial"/>
+        </w:rPr>
+      </w:pPr>
+      <w:r>
+        <w:rPr>
+          <w:rFonts w:ascii="Arial" w:hAnsi="Arial" w:cs="Arial" w:hint="eastAsia"/>
+        </w:rPr>
+        <w:t xml:space="preserve">MClust is used to cut and cluster single neuron data. </w:t>
       </w:r>
     </w:p>
     <w:p>
@@ -189,19 +165,11 @@
           <w:rFonts w:ascii="Arial" w:hAnsi="Arial" w:cs="Arial"/>
         </w:rPr>
       </w:pPr>
-      <w:proofErr w:type="spellStart"/>
-      <w:r>
-        <w:rPr>
-          <w:rFonts w:ascii="Arial" w:hAnsi="Arial" w:cs="Arial" w:hint="eastAsia"/>
-        </w:rPr>
-        <w:t>shadedErrorBar</w:t>
-      </w:r>
-      <w:proofErr w:type="spellEnd"/>
-      <w:r>
-        <w:rPr>
-          <w:rFonts w:ascii="Arial" w:hAnsi="Arial" w:cs="Arial" w:hint="eastAsia"/>
-        </w:rPr>
-        <w:t xml:space="preserve">-master </w:t>
+      <w:r>
+        <w:rPr>
+          <w:rFonts w:ascii="Arial" w:hAnsi="Arial" w:cs="Arial" w:hint="eastAsia"/>
+        </w:rPr>
+        <w:t xml:space="preserve">shadedErrorBar-master </w:t>
       </w:r>
     </w:p>
     <w:p>
@@ -271,19 +239,11 @@
           <w:rFonts w:ascii="Arial" w:hAnsi="Arial" w:cs="Arial"/>
         </w:rPr>
       </w:pPr>
-      <w:proofErr w:type="spellStart"/>
-      <w:r>
-        <w:rPr>
-          <w:rFonts w:ascii="Arial" w:hAnsi="Arial" w:cs="Arial" w:hint="eastAsia"/>
-        </w:rPr>
-        <w:t>Behavior_only_sessions</w:t>
-      </w:r>
-      <w:proofErr w:type="spellEnd"/>
-      <w:r>
-        <w:rPr>
-          <w:rFonts w:ascii="Arial" w:hAnsi="Arial" w:cs="Arial" w:hint="eastAsia"/>
-        </w:rPr>
-        <w:t xml:space="preserve"> (codes that are used for behavior only sessions, Fig 1-4, Extended Fig 1-4) </w:t>
+      <w:r>
+        <w:rPr>
+          <w:rFonts w:ascii="Arial" w:hAnsi="Arial" w:cs="Arial" w:hint="eastAsia"/>
+        </w:rPr>
+        <w:t xml:space="preserve">Behavior_only_sessions (codes that are used for behavior only sessions, Fig 1-4, Extended Fig 1-4) </w:t>
       </w:r>
     </w:p>
     <w:p>
@@ -301,21 +261,7 @@
         <w:rPr>
           <w:rFonts w:ascii="Arial" w:hAnsi="Arial" w:cs="Arial" w:hint="eastAsia"/>
         </w:rPr>
-        <w:t>Shank2_struct</w:t>
-      </w:r>
-      <w:proofErr w:type="gramStart"/>
-      <w:r>
-        <w:rPr>
-          <w:rFonts w:ascii="Arial" w:hAnsi="Arial" w:cs="Arial" w:hint="eastAsia"/>
-        </w:rPr>
-        <w:t>_[</w:t>
-      </w:r>
-      <w:proofErr w:type="gramEnd"/>
-      <w:r>
-        <w:rPr>
-          <w:rFonts w:ascii="Arial" w:hAnsi="Arial" w:cs="Arial" w:hint="eastAsia"/>
-        </w:rPr>
-        <w:t>year 2020, 2021, 2023]</w:t>
+        <w:t>Shank2_struct_[year 2020, 2021, 2023]</w:t>
       </w:r>
     </w:p>
     <w:p>
@@ -330,21 +276,7 @@
         <w:rPr>
           <w:rFonts w:ascii="Arial" w:hAnsi="Arial" w:cs="Arial" w:hint="eastAsia"/>
         </w:rPr>
-        <w:t xml:space="preserve">Code outputs a K </w:t>
-      </w:r>
-      <w:proofErr w:type="gramStart"/>
-      <w:r>
-        <w:rPr>
-          <w:rFonts w:ascii="Arial" w:hAnsi="Arial" w:cs="Arial" w:hint="eastAsia"/>
-        </w:rPr>
-        <w:t>struct</w:t>
-      </w:r>
-      <w:proofErr w:type="gramEnd"/>
-      <w:r>
-        <w:rPr>
-          <w:rFonts w:ascii="Arial" w:hAnsi="Arial" w:cs="Arial" w:hint="eastAsia"/>
-        </w:rPr>
-        <w:t xml:space="preserve"> that includes mouse ID, genotype, pair type, timestamps, spike data)</w:t>
+        <w:t>Code outputs a K struct that includes mouse ID, genotype, pair type, timestamps, spike data)</w:t>
       </w:r>
     </w:p>
     <w:p>
@@ -362,35 +294,7 @@
         <w:rPr>
           <w:rFonts w:ascii="Arial" w:hAnsi="Arial" w:cs="Arial" w:hint="eastAsia"/>
         </w:rPr>
-        <w:t>Shank2_struct</w:t>
-      </w:r>
-      <w:proofErr w:type="gramStart"/>
-      <w:r>
-        <w:rPr>
-          <w:rFonts w:ascii="Arial" w:hAnsi="Arial" w:cs="Arial" w:hint="eastAsia"/>
-        </w:rPr>
-        <w:t>_[</w:t>
-      </w:r>
-      <w:proofErr w:type="gramEnd"/>
-      <w:r>
-        <w:rPr>
-          <w:rFonts w:ascii="Arial" w:hAnsi="Arial" w:cs="Arial" w:hint="eastAsia"/>
-        </w:rPr>
-        <w:t>year 2020, 2021, 2023]_</w:t>
-      </w:r>
-      <w:proofErr w:type="spellStart"/>
-      <w:r>
-        <w:rPr>
-          <w:rFonts w:ascii="Arial" w:hAnsi="Arial" w:cs="Arial" w:hint="eastAsia"/>
-        </w:rPr>
-        <w:t>behaviortimestamps</w:t>
-      </w:r>
-      <w:proofErr w:type="spellEnd"/>
-      <w:r>
-        <w:rPr>
-          <w:rFonts w:ascii="Arial" w:hAnsi="Arial" w:cs="Arial" w:hint="eastAsia"/>
-        </w:rPr>
-        <w:t xml:space="preserve"> </w:t>
+        <w:t xml:space="preserve">Shank2_struct_[year 2020, 2021, 2023]_behaviortimestamps </w:t>
       </w:r>
     </w:p>
     <w:p>
@@ -405,21 +309,7 @@
         <w:rPr>
           <w:rFonts w:ascii="Arial" w:hAnsi="Arial" w:cs="Arial" w:hint="eastAsia"/>
         </w:rPr>
-        <w:t xml:space="preserve">Code appends to the K </w:t>
-      </w:r>
-      <w:proofErr w:type="gramStart"/>
-      <w:r>
-        <w:rPr>
-          <w:rFonts w:ascii="Arial" w:hAnsi="Arial" w:cs="Arial" w:hint="eastAsia"/>
-        </w:rPr>
-        <w:t>struct</w:t>
-      </w:r>
-      <w:proofErr w:type="gramEnd"/>
-      <w:r>
-        <w:rPr>
-          <w:rFonts w:ascii="Arial" w:hAnsi="Arial" w:cs="Arial" w:hint="eastAsia"/>
-        </w:rPr>
-        <w:t xml:space="preserve"> social, non-social, immobile (rest) behavior time stamps </w:t>
+        <w:t xml:space="preserve">Code appends to the K struct social, non-social, immobile (rest) behavior time stamps </w:t>
       </w:r>
     </w:p>
     <w:p>
@@ -452,70 +342,20 @@
         <w:rPr>
           <w:rFonts w:ascii="Arial" w:hAnsi="Arial" w:cs="Arial" w:hint="eastAsia"/>
         </w:rPr>
-        <w:t xml:space="preserve">Code outputs a .mat file that includes </w:t>
-      </w:r>
-      <w:proofErr w:type="spellStart"/>
-      <w:r>
-        <w:rPr>
-          <w:rFonts w:ascii="Arial" w:hAnsi="Arial" w:cs="Arial" w:hint="eastAsia"/>
-        </w:rPr>
-        <w:t>rawLFP</w:t>
-      </w:r>
-      <w:proofErr w:type="spellEnd"/>
-      <w:r>
-        <w:rPr>
-          <w:rFonts w:ascii="Arial" w:hAnsi="Arial" w:cs="Arial" w:hint="eastAsia"/>
-        </w:rPr>
-        <w:t xml:space="preserve"> data, Timestamps, </w:t>
-      </w:r>
-      <w:proofErr w:type="spellStart"/>
-      <w:r>
-        <w:rPr>
-          <w:rFonts w:ascii="Arial" w:hAnsi="Arial" w:cs="Arial" w:hint="eastAsia"/>
-        </w:rPr>
-        <w:t>ADMaxValue</w:t>
-      </w:r>
-      <w:proofErr w:type="spellEnd"/>
-      <w:r>
-        <w:rPr>
-          <w:rFonts w:ascii="Arial" w:hAnsi="Arial" w:cs="Arial" w:hint="eastAsia"/>
-        </w:rPr>
-        <w:t xml:space="preserve">, </w:t>
-      </w:r>
-      <w:proofErr w:type="spellStart"/>
-      <w:r>
-        <w:rPr>
-          <w:rFonts w:ascii="Arial" w:hAnsi="Arial" w:cs="Arial" w:hint="eastAsia"/>
-        </w:rPr>
-        <w:t>InputRange</w:t>
-      </w:r>
-      <w:proofErr w:type="spellEnd"/>
-      <w:r>
-        <w:rPr>
-          <w:rFonts w:ascii="Arial" w:hAnsi="Arial" w:cs="Arial" w:hint="eastAsia"/>
-        </w:rPr>
-        <w:t>, and Sampling Frequency</w:t>
-      </w:r>
-    </w:p>
-    <w:p>
-      <w:pPr>
-        <w:rPr>
-          <w:rFonts w:ascii="Arial" w:hAnsi="Arial" w:cs="Arial"/>
-        </w:rPr>
-      </w:pPr>
-      <w:proofErr w:type="spellStart"/>
-      <w:r>
-        <w:rPr>
-          <w:rFonts w:ascii="Arial" w:hAnsi="Arial" w:cs="Arial" w:hint="eastAsia"/>
-        </w:rPr>
-        <w:t>OptoStim_sessions</w:t>
-      </w:r>
-      <w:proofErr w:type="spellEnd"/>
-      <w:r>
-        <w:rPr>
-          <w:rFonts w:ascii="Arial" w:hAnsi="Arial" w:cs="Arial" w:hint="eastAsia"/>
-        </w:rPr>
-        <w:t xml:space="preserve"> (codes that are used for optogenetics sessions, Fig 5, Extended Fig 5-6) </w:t>
+        <w:t>Code outputs a .mat file that includes rawLFP data, Timestamps, ADMaxValue, InputRange, and Sampling Frequency</w:t>
+      </w:r>
+    </w:p>
+    <w:p>
+      <w:pPr>
+        <w:rPr>
+          <w:rFonts w:ascii="Arial" w:hAnsi="Arial" w:cs="Arial"/>
+        </w:rPr>
+      </w:pPr>
+      <w:r>
+        <w:rPr>
+          <w:rFonts w:ascii="Arial" w:hAnsi="Arial" w:cs="Arial" w:hint="eastAsia"/>
+        </w:rPr>
+        <w:t xml:space="preserve">OptoStim_sessions (codes that are used for optogenetics sessions, Fig 5, Extended Fig 5-6) </w:t>
       </w:r>
     </w:p>
     <w:p>
@@ -554,21 +394,7 @@
         <w:rPr>
           <w:rFonts w:ascii="Arial" w:hAnsi="Arial" w:cs="Arial" w:hint="eastAsia"/>
         </w:rPr>
-        <w:t xml:space="preserve">Code outputs a K </w:t>
-      </w:r>
-      <w:proofErr w:type="gramStart"/>
-      <w:r>
-        <w:rPr>
-          <w:rFonts w:ascii="Arial" w:hAnsi="Arial" w:cs="Arial" w:hint="eastAsia"/>
-        </w:rPr>
-        <w:t>struct</w:t>
-      </w:r>
-      <w:proofErr w:type="gramEnd"/>
-      <w:r>
-        <w:rPr>
-          <w:rFonts w:ascii="Arial" w:hAnsi="Arial" w:cs="Arial" w:hint="eastAsia"/>
-        </w:rPr>
-        <w:t xml:space="preserve"> that includes mouse ID, genotype, pair type, timestamps, spike data)</w:t>
+        <w:t>Code outputs a K struct that includes mouse ID, genotype, pair type, timestamps, spike data)</w:t>
       </w:r>
     </w:p>
     <w:p>
@@ -601,21 +427,7 @@
         <w:rPr>
           <w:rFonts w:ascii="Arial" w:hAnsi="Arial" w:cs="Arial" w:hint="eastAsia"/>
         </w:rPr>
-        <w:t xml:space="preserve">Code appends to the K </w:t>
-      </w:r>
-      <w:proofErr w:type="gramStart"/>
-      <w:r>
-        <w:rPr>
-          <w:rFonts w:ascii="Arial" w:hAnsi="Arial" w:cs="Arial" w:hint="eastAsia"/>
-        </w:rPr>
-        <w:t>struct</w:t>
-      </w:r>
-      <w:proofErr w:type="gramEnd"/>
-      <w:r>
-        <w:rPr>
-          <w:rFonts w:ascii="Arial" w:hAnsi="Arial" w:cs="Arial" w:hint="eastAsia"/>
-        </w:rPr>
-        <w:t xml:space="preserve"> social, non-social, immobile (rest) behavior time stamps </w:t>
+        <w:t xml:space="preserve">Code appends to the K struct social, non-social, immobile (rest) behavior time stamps </w:t>
       </w:r>
     </w:p>
     <w:p>
@@ -648,49 +460,7 @@
         <w:rPr>
           <w:rFonts w:ascii="Arial" w:hAnsi="Arial" w:cs="Arial" w:hint="eastAsia"/>
         </w:rPr>
-        <w:t xml:space="preserve">Code outputs a .mat file that includes </w:t>
-      </w:r>
-      <w:proofErr w:type="spellStart"/>
-      <w:r>
-        <w:rPr>
-          <w:rFonts w:ascii="Arial" w:hAnsi="Arial" w:cs="Arial" w:hint="eastAsia"/>
-        </w:rPr>
-        <w:t>rawLFP</w:t>
-      </w:r>
-      <w:proofErr w:type="spellEnd"/>
-      <w:r>
-        <w:rPr>
-          <w:rFonts w:ascii="Arial" w:hAnsi="Arial" w:cs="Arial" w:hint="eastAsia"/>
-        </w:rPr>
-        <w:t xml:space="preserve"> data, Timestamps, </w:t>
-      </w:r>
-      <w:proofErr w:type="spellStart"/>
-      <w:r>
-        <w:rPr>
-          <w:rFonts w:ascii="Arial" w:hAnsi="Arial" w:cs="Arial" w:hint="eastAsia"/>
-        </w:rPr>
-        <w:t>ADMaxValue</w:t>
-      </w:r>
-      <w:proofErr w:type="spellEnd"/>
-      <w:r>
-        <w:rPr>
-          <w:rFonts w:ascii="Arial" w:hAnsi="Arial" w:cs="Arial" w:hint="eastAsia"/>
-        </w:rPr>
-        <w:t xml:space="preserve">, </w:t>
-      </w:r>
-      <w:proofErr w:type="spellStart"/>
-      <w:r>
-        <w:rPr>
-          <w:rFonts w:ascii="Arial" w:hAnsi="Arial" w:cs="Arial" w:hint="eastAsia"/>
-        </w:rPr>
-        <w:t>InputRange</w:t>
-      </w:r>
-      <w:proofErr w:type="spellEnd"/>
-      <w:r>
-        <w:rPr>
-          <w:rFonts w:ascii="Arial" w:hAnsi="Arial" w:cs="Arial" w:hint="eastAsia"/>
-        </w:rPr>
-        <w:t>, and Sampling Frequency</w:t>
+        <w:t>Code outputs a .mat file that includes rawLFP data, Timestamps, ADMaxValue, InputRange, and Sampling Frequency</w:t>
       </w:r>
     </w:p>
     <w:p>
@@ -736,16 +506,8 @@
         <w:rPr>
           <w:rFonts w:ascii="Arial" w:hAnsi="Arial" w:cs="Arial" w:hint="eastAsia"/>
         </w:rPr>
-        <w:t xml:space="preserve">Code that extracts social behavior data to be included in the K </w:t>
-      </w:r>
-      <w:proofErr w:type="gramStart"/>
-      <w:r>
-        <w:rPr>
-          <w:rFonts w:ascii="Arial" w:hAnsi="Arial" w:cs="Arial" w:hint="eastAsia"/>
-        </w:rPr>
-        <w:t>struct</w:t>
-      </w:r>
-      <w:proofErr w:type="gramEnd"/>
+        <w:t>Code that extracts social behavior data to be included in the K struct</w:t>
+      </w:r>
     </w:p>
     <w:p>
       <w:pPr>
@@ -762,35 +524,7 @@
         <w:rPr>
           <w:rFonts w:ascii="Arial" w:hAnsi="Arial" w:cs="Arial" w:hint="eastAsia"/>
         </w:rPr>
-        <w:t>Shank2_</w:t>
-      </w:r>
-      <w:proofErr w:type="gramStart"/>
-      <w:r>
-        <w:rPr>
-          <w:rFonts w:ascii="Arial" w:hAnsi="Arial" w:cs="Arial" w:hint="eastAsia"/>
-        </w:rPr>
-        <w:t>nonsocialbehavior</w:t>
-      </w:r>
-      <w:proofErr w:type="gramEnd"/>
-      <w:r>
-        <w:rPr>
-          <w:rFonts w:ascii="Arial" w:hAnsi="Arial" w:cs="Arial" w:hint="eastAsia"/>
-        </w:rPr>
-        <w:t>_boutcreation</w:t>
-      </w:r>
-      <w:proofErr w:type="gramStart"/>
-      <w:r>
-        <w:rPr>
-          <w:rFonts w:ascii="Arial" w:hAnsi="Arial" w:cs="Arial" w:hint="eastAsia"/>
-        </w:rPr>
-        <w:t>_[</w:t>
-      </w:r>
-      <w:proofErr w:type="gramEnd"/>
-      <w:r>
-        <w:rPr>
-          <w:rFonts w:ascii="Arial" w:hAnsi="Arial" w:cs="Arial" w:hint="eastAsia"/>
-        </w:rPr>
-        <w:t>year 2020, 2021]</w:t>
+        <w:t>Shank2_nonsocialbehavior_boutcreation_[year 2020, 2021]</w:t>
       </w:r>
     </w:p>
     <w:p>
@@ -818,16 +552,8 @@
         <w:rPr>
           <w:rFonts w:ascii="Arial" w:hAnsi="Arial" w:cs="Arial" w:hint="eastAsia"/>
         </w:rPr>
-        <w:t xml:space="preserve"> K </w:t>
-      </w:r>
-      <w:proofErr w:type="gramStart"/>
-      <w:r>
-        <w:rPr>
-          <w:rFonts w:ascii="Arial" w:hAnsi="Arial" w:cs="Arial" w:hint="eastAsia"/>
-        </w:rPr>
-        <w:t>struct</w:t>
-      </w:r>
-      <w:proofErr w:type="gramEnd"/>
+        <w:t xml:space="preserve"> K struct</w:t>
+      </w:r>
     </w:p>
     <w:p>
       <w:pPr>
@@ -844,21 +570,7 @@
         <w:rPr>
           <w:rFonts w:ascii="Arial" w:hAnsi="Arial" w:cs="Arial" w:hint="eastAsia"/>
         </w:rPr>
-        <w:t>Shank2_immobile</w:t>
-      </w:r>
-      <w:proofErr w:type="gramStart"/>
-      <w:r>
-        <w:rPr>
-          <w:rFonts w:ascii="Arial" w:hAnsi="Arial" w:cs="Arial" w:hint="eastAsia"/>
-        </w:rPr>
-        <w:t>_[</w:t>
-      </w:r>
-      <w:proofErr w:type="gramEnd"/>
-      <w:r>
-        <w:rPr>
-          <w:rFonts w:ascii="Arial" w:hAnsi="Arial" w:cs="Arial" w:hint="eastAsia"/>
-        </w:rPr>
-        <w:t>year 2020, 2021]</w:t>
+        <w:t>Shank2_immobile_[year 2020, 2021]</w:t>
       </w:r>
     </w:p>
     <w:p>
@@ -886,21 +598,7 @@
         <w:rPr>
           <w:rFonts w:ascii="Arial" w:hAnsi="Arial" w:cs="Arial" w:hint="eastAsia"/>
         </w:rPr>
-        <w:t xml:space="preserve">Run </w:t>
-      </w:r>
-      <w:proofErr w:type="gramStart"/>
-      <w:r>
-        <w:rPr>
-          <w:rFonts w:ascii="Arial" w:hAnsi="Arial" w:cs="Arial" w:hint="eastAsia"/>
-        </w:rPr>
-        <w:t>time :</w:t>
-      </w:r>
-      <w:proofErr w:type="gramEnd"/>
-      <w:r>
-        <w:rPr>
-          <w:rFonts w:ascii="Arial" w:hAnsi="Arial" w:cs="Arial" w:hint="eastAsia"/>
-        </w:rPr>
-        <w:t xml:space="preserve"> depending on the number of sessions 5-10 minutes, for one session about 1~2 minutes </w:t>
+        <w:t xml:space="preserve">Run time : depending on the number of sessions 5-10 minutes, for one session about 1~2 minutes </w:t>
       </w:r>
     </w:p>
     <w:p>
@@ -968,21 +666,7 @@
         <w:rPr>
           <w:rFonts w:ascii="Arial" w:hAnsi="Arial" w:cs="Arial" w:hint="eastAsia"/>
         </w:rPr>
-        <w:t xml:space="preserve">his code is a function </w:t>
-      </w:r>
-      <w:proofErr w:type="gramStart"/>
-      <w:r>
-        <w:rPr>
-          <w:rFonts w:ascii="Arial" w:hAnsi="Arial" w:cs="Arial" w:hint="eastAsia"/>
-        </w:rPr>
-        <w:t>code</w:t>
-      </w:r>
-      <w:proofErr w:type="gramEnd"/>
-      <w:r>
-        <w:rPr>
-          <w:rFonts w:ascii="Arial" w:hAnsi="Arial" w:cs="Arial" w:hint="eastAsia"/>
-        </w:rPr>
-        <w:t xml:space="preserve"> imports behavior data </w:t>
+        <w:t xml:space="preserve">his code is a function code imports behavior data </w:t>
       </w:r>
       <w:r>
         <w:rPr>
@@ -1085,14 +769,12 @@
           <w:rFonts w:ascii="Arial" w:hAnsi="Arial" w:cs="Arial"/>
         </w:rPr>
       </w:pPr>
-      <w:proofErr w:type="spellStart"/>
       <w:r>
         <w:rPr>
           <w:rFonts w:ascii="Arial" w:hAnsi="Arial" w:cs="Arial" w:hint="eastAsia"/>
         </w:rPr>
         <w:t>Xmlcode_nonsocial</w:t>
       </w:r>
-      <w:proofErr w:type="spellEnd"/>
     </w:p>
     <w:p>
       <w:pPr>
@@ -1246,21 +928,7 @@
         <w:rPr>
           <w:rFonts w:ascii="Arial" w:hAnsi="Arial" w:cs="Arial" w:hint="eastAsia"/>
         </w:rPr>
-        <w:t xml:space="preserve"> (csv output of </w:t>
-      </w:r>
-      <w:proofErr w:type="spellStart"/>
-      <w:r>
-        <w:rPr>
-          <w:rFonts w:ascii="Arial" w:hAnsi="Arial" w:cs="Arial" w:hint="eastAsia"/>
-        </w:rPr>
-        <w:t>DeepLabCut</w:t>
-      </w:r>
-      <w:proofErr w:type="spellEnd"/>
-      <w:r>
-        <w:rPr>
-          <w:rFonts w:ascii="Arial" w:hAnsi="Arial" w:cs="Arial" w:hint="eastAsia"/>
-        </w:rPr>
-        <w:t xml:space="preserve">) and </w:t>
+        <w:t xml:space="preserve"> (csv output of DeepLabCut) and </w:t>
       </w:r>
       <w:r>
         <w:rPr>
@@ -1348,90 +1016,20 @@
         <w:rPr>
           <w:rFonts w:ascii="Arial" w:hAnsi="Arial" w:cs="Arial" w:hint="eastAsia"/>
         </w:rPr>
-        <w:t xml:space="preserve">Sample Data </w:t>
-      </w:r>
-      <w:proofErr w:type="gramStart"/>
-      <w:r>
-        <w:rPr>
-          <w:rFonts w:ascii="Arial" w:hAnsi="Arial" w:cs="Arial" w:hint="eastAsia"/>
-        </w:rPr>
-        <w:t>Folders :</w:t>
-      </w:r>
-      <w:proofErr w:type="gramEnd"/>
-      <w:r>
-        <w:rPr>
-          <w:rFonts w:ascii="Arial" w:hAnsi="Arial" w:cs="Arial" w:hint="eastAsia"/>
-        </w:rPr>
-        <w:t xml:space="preserve"> </w:t>
-      </w:r>
-      <w:proofErr w:type="spellStart"/>
-      <w:r>
-        <w:rPr>
-          <w:rFonts w:ascii="Arial" w:hAnsi="Arial" w:cs="Arial" w:hint="eastAsia"/>
-        </w:rPr>
-        <w:t>GazeData</w:t>
-      </w:r>
-      <w:proofErr w:type="spellEnd"/>
-      <w:r>
-        <w:rPr>
-          <w:rFonts w:ascii="Arial" w:hAnsi="Arial" w:cs="Arial" w:hint="eastAsia"/>
-        </w:rPr>
-        <w:t xml:space="preserve"> (sample csv outputs from </w:t>
-      </w:r>
-      <w:proofErr w:type="spellStart"/>
-      <w:r>
-        <w:rPr>
-          <w:rFonts w:ascii="Arial" w:hAnsi="Arial" w:cs="Arial" w:hint="eastAsia"/>
-        </w:rPr>
-        <w:t>DeepLabCut</w:t>
-      </w:r>
-      <w:proofErr w:type="spellEnd"/>
-      <w:r>
-        <w:rPr>
-          <w:rFonts w:ascii="Arial" w:hAnsi="Arial" w:cs="Arial" w:hint="eastAsia"/>
-        </w:rPr>
-        <w:t xml:space="preserve">) </w:t>
-      </w:r>
-      <w:proofErr w:type="spellStart"/>
-      <w:r>
-        <w:rPr>
-          <w:rFonts w:ascii="Arial" w:hAnsi="Arial" w:cs="Arial" w:hint="eastAsia"/>
-        </w:rPr>
-        <w:t>BehaviorData</w:t>
-      </w:r>
-      <w:proofErr w:type="spellEnd"/>
-      <w:r>
-        <w:rPr>
-          <w:rFonts w:ascii="Arial" w:hAnsi="Arial" w:cs="Arial" w:hint="eastAsia"/>
-        </w:rPr>
-        <w:t xml:space="preserve"> (sample xml outputs from Adobe Premiere Pro) </w:t>
-      </w:r>
-    </w:p>
-    <w:p>
-      <w:pPr>
-        <w:rPr>
-          <w:rFonts w:ascii="Arial" w:hAnsi="Arial" w:cs="Arial"/>
-        </w:rPr>
-      </w:pPr>
-      <w:r>
-        <w:rPr>
-          <w:rFonts w:ascii="Arial" w:hAnsi="Arial" w:cs="Arial" w:hint="eastAsia"/>
-        </w:rPr>
-        <w:t xml:space="preserve">Run </w:t>
-      </w:r>
-      <w:proofErr w:type="gramStart"/>
-      <w:r>
-        <w:rPr>
-          <w:rFonts w:ascii="Arial" w:hAnsi="Arial" w:cs="Arial" w:hint="eastAsia"/>
-        </w:rPr>
-        <w:t>time :</w:t>
-      </w:r>
-      <w:proofErr w:type="gramEnd"/>
-      <w:r>
-        <w:rPr>
-          <w:rFonts w:ascii="Arial" w:hAnsi="Arial" w:cs="Arial" w:hint="eastAsia"/>
-        </w:rPr>
-        <w:t xml:space="preserve"> depending on the number of sessions 5-10 minutes, for one session about 1~2 minutes </w:t>
+        <w:t xml:space="preserve">Sample Data Folders : GazeData (sample csv outputs from DeepLabCut) BehaviorData (sample xml outputs from Adobe Premiere Pro) </w:t>
+      </w:r>
+    </w:p>
+    <w:p>
+      <w:pPr>
+        <w:rPr>
+          <w:rFonts w:ascii="Arial" w:hAnsi="Arial" w:cs="Arial"/>
+        </w:rPr>
+      </w:pPr>
+      <w:r>
+        <w:rPr>
+          <w:rFonts w:ascii="Arial" w:hAnsi="Arial" w:cs="Arial" w:hint="eastAsia"/>
+        </w:rPr>
+        <w:t xml:space="preserve">Run time : depending on the number of sessions 5-10 minutes, for one session about 1~2 minutes </w:t>
       </w:r>
     </w:p>
     <w:p>
@@ -1456,7 +1054,6 @@
           <w:bCs/>
         </w:rPr>
       </w:pPr>
-      <w:proofErr w:type="spellStart"/>
       <w:r>
         <w:rPr>
           <w:rFonts w:ascii="Arial" w:hAnsi="Arial" w:cs="Arial" w:hint="eastAsia"/>
@@ -1465,7 +1062,6 @@
         </w:rPr>
         <w:t>InterbrainSynchrony_PearsonCorrelationCoefficient</w:t>
       </w:r>
-      <w:proofErr w:type="spellEnd"/>
       <w:r>
         <w:rPr>
           <w:rFonts w:ascii="Arial" w:hAnsi="Arial" w:cs="Arial" w:hint="eastAsia"/>
@@ -1487,21 +1083,7 @@
         <w:rPr>
           <w:rFonts w:ascii="Arial" w:hAnsi="Arial" w:cs="Arial" w:hint="eastAsia"/>
         </w:rPr>
-        <w:t xml:space="preserve">*Pearson Correlation </w:t>
-      </w:r>
-      <w:proofErr w:type="spellStart"/>
-      <w:r>
-        <w:rPr>
-          <w:rFonts w:ascii="Arial" w:hAnsi="Arial" w:cs="Arial" w:hint="eastAsia"/>
-        </w:rPr>
-        <w:t>Coeffcient</w:t>
-      </w:r>
-      <w:proofErr w:type="spellEnd"/>
-      <w:r>
-        <w:rPr>
-          <w:rFonts w:ascii="Arial" w:hAnsi="Arial" w:cs="Arial" w:hint="eastAsia"/>
-        </w:rPr>
-        <w:t xml:space="preserve"> is referred to as PCC. </w:t>
+        <w:t xml:space="preserve">*Pearson Correlation Coeffcient is referred to as PCC. </w:t>
       </w:r>
     </w:p>
     <w:p>
@@ -1532,35 +1114,7 @@
         <w:rPr>
           <w:rFonts w:ascii="Arial" w:hAnsi="Arial" w:cs="Arial" w:hint="eastAsia"/>
         </w:rPr>
-        <w:t>Shank2_wavelet_</w:t>
-      </w:r>
-      <w:proofErr w:type="gramStart"/>
-      <w:r>
-        <w:rPr>
-          <w:rFonts w:ascii="Arial" w:hAnsi="Arial" w:cs="Arial" w:hint="eastAsia"/>
-        </w:rPr>
-        <w:t>socialbehavior</w:t>
-      </w:r>
-      <w:proofErr w:type="gramEnd"/>
-      <w:r>
-        <w:rPr>
-          <w:rFonts w:ascii="Arial" w:hAnsi="Arial" w:cs="Arial" w:hint="eastAsia"/>
-        </w:rPr>
-        <w:t>_pcc</w:t>
-      </w:r>
-      <w:proofErr w:type="gramStart"/>
-      <w:r>
-        <w:rPr>
-          <w:rFonts w:ascii="Arial" w:hAnsi="Arial" w:cs="Arial" w:hint="eastAsia"/>
-        </w:rPr>
-        <w:t>_[</w:t>
-      </w:r>
-      <w:proofErr w:type="gramEnd"/>
-      <w:r>
-        <w:rPr>
-          <w:rFonts w:ascii="Arial" w:hAnsi="Arial" w:cs="Arial" w:hint="eastAsia"/>
-        </w:rPr>
-        <w:t>year 2020, 2021, 2023]</w:t>
+        <w:t>Shank2_wavelet_socialbehavior_pcc_[year 2020, 2021, 2023]</w:t>
       </w:r>
     </w:p>
     <w:p>
@@ -1593,16 +1147,8 @@
         <w:rPr>
           <w:rFonts w:ascii="Arial" w:hAnsi="Arial" w:cs="Arial" w:hint="eastAsia"/>
         </w:rPr>
-        <w:t>Shank2_velocity_wavelet _</w:t>
-      </w:r>
-      <w:proofErr w:type="spellStart"/>
-      <w:r>
-        <w:rPr>
-          <w:rFonts w:ascii="Arial" w:hAnsi="Arial" w:cs="Arial" w:hint="eastAsia"/>
-        </w:rPr>
-        <w:t>pcc</w:t>
-      </w:r>
-      <w:proofErr w:type="spellEnd"/>
+        <w:t>Shank2_velocity_wavelet _pcc</w:t>
+      </w:r>
     </w:p>
     <w:p>
       <w:pPr>
@@ -1799,14 +1345,12 @@
           <w:rFonts w:ascii="Arial" w:hAnsi="Arial" w:cs="Arial"/>
         </w:rPr>
       </w:pPr>
-      <w:proofErr w:type="spellStart"/>
       <w:r>
         <w:rPr>
           <w:rFonts w:ascii="Arial" w:hAnsi="Arial" w:cs="Arial" w:hint="eastAsia"/>
         </w:rPr>
         <w:t>calculatePCC</w:t>
       </w:r>
-      <w:proofErr w:type="spellEnd"/>
     </w:p>
     <w:p>
       <w:pPr>
@@ -1971,19 +1515,11 @@
         </w:rPr>
         <w:t xml:space="preserve">Code uses wavelet function to calculate PCC values for </w:t>
       </w:r>
-      <w:proofErr w:type="spellStart"/>
-      <w:r>
-        <w:rPr>
-          <w:rFonts w:ascii="Arial" w:hAnsi="Arial" w:cs="Arial" w:hint="eastAsia"/>
-        </w:rPr>
-        <w:t>headangle</w:t>
-      </w:r>
-      <w:proofErr w:type="spellEnd"/>
-      <w:r>
-        <w:rPr>
-          <w:rFonts w:ascii="Arial" w:hAnsi="Arial" w:cs="Arial" w:hint="eastAsia"/>
-        </w:rPr>
-        <w:t xml:space="preserve"> control epochs </w:t>
+      <w:r>
+        <w:rPr>
+          <w:rFonts w:ascii="Arial" w:hAnsi="Arial" w:cs="Arial" w:hint="eastAsia"/>
+        </w:rPr>
+        <w:t xml:space="preserve">headangle control epochs </w:t>
       </w:r>
     </w:p>
     <w:p>
@@ -1997,14 +1533,12 @@
           <w:rFonts w:ascii="Arial" w:hAnsi="Arial" w:cs="Arial"/>
         </w:rPr>
       </w:pPr>
-      <w:proofErr w:type="spellStart"/>
       <w:r>
         <w:rPr>
           <w:rFonts w:ascii="Arial" w:hAnsi="Arial" w:cs="Arial" w:hint="eastAsia"/>
         </w:rPr>
         <w:t>excludeInteractionTimes</w:t>
       </w:r>
-      <w:proofErr w:type="spellEnd"/>
     </w:p>
     <w:p>
       <w:pPr>
@@ -2044,14 +1578,12 @@
           <w:rFonts w:ascii="Arial" w:hAnsi="Arial" w:cs="Arial"/>
         </w:rPr>
       </w:pPr>
-      <w:proofErr w:type="spellStart"/>
       <w:r>
         <w:rPr>
           <w:rFonts w:ascii="Arial" w:hAnsi="Arial" w:cs="Arial" w:hint="eastAsia"/>
         </w:rPr>
         <w:t>calculateWaveletCorrelation</w:t>
       </w:r>
-      <w:proofErr w:type="spellEnd"/>
     </w:p>
     <w:p>
       <w:pPr>
@@ -2089,118 +1621,20 @@
         <w:rPr>
           <w:rFonts w:ascii="Arial" w:hAnsi="Arial" w:cs="Arial" w:hint="eastAsia"/>
         </w:rPr>
-        <w:t xml:space="preserve">Sample Data </w:t>
-      </w:r>
-      <w:proofErr w:type="gramStart"/>
-      <w:r>
-        <w:rPr>
-          <w:rFonts w:ascii="Arial" w:hAnsi="Arial" w:cs="Arial" w:hint="eastAsia"/>
-        </w:rPr>
-        <w:t>Folder :</w:t>
-      </w:r>
-      <w:proofErr w:type="gramEnd"/>
-      <w:r>
-        <w:rPr>
-          <w:rFonts w:ascii="Arial" w:hAnsi="Arial" w:cs="Arial" w:hint="eastAsia"/>
-        </w:rPr>
-        <w:t xml:space="preserve"> </w:t>
-      </w:r>
-      <w:proofErr w:type="spellStart"/>
-      <w:r>
-        <w:rPr>
-          <w:rFonts w:ascii="Arial" w:hAnsi="Arial" w:cs="Arial" w:hint="eastAsia"/>
-        </w:rPr>
-        <w:t>NeuralData</w:t>
-      </w:r>
-      <w:proofErr w:type="spellEnd"/>
-      <w:r>
-        <w:rPr>
-          <w:rFonts w:ascii="Arial" w:hAnsi="Arial" w:cs="Arial" w:hint="eastAsia"/>
-        </w:rPr>
-        <w:t xml:space="preserve"> (contains K struct files and LFP struct files in .mat formats), </w:t>
-      </w:r>
-      <w:proofErr w:type="spellStart"/>
-      <w:r>
-        <w:rPr>
-          <w:rFonts w:ascii="Arial" w:hAnsi="Arial" w:cs="Arial" w:hint="eastAsia"/>
-        </w:rPr>
-        <w:t>VelocityData</w:t>
-      </w:r>
-      <w:proofErr w:type="spellEnd"/>
-      <w:r>
-        <w:rPr>
-          <w:rFonts w:ascii="Arial" w:hAnsi="Arial" w:cs="Arial" w:hint="eastAsia"/>
-        </w:rPr>
-        <w:t xml:space="preserve"> (sample csv outputs from </w:t>
-      </w:r>
-      <w:proofErr w:type="spellStart"/>
-      <w:r>
-        <w:rPr>
-          <w:rFonts w:ascii="Arial" w:hAnsi="Arial" w:cs="Arial" w:hint="eastAsia"/>
-        </w:rPr>
-        <w:t>DeepLabCut</w:t>
-      </w:r>
-      <w:proofErr w:type="spellEnd"/>
-      <w:r>
-        <w:rPr>
-          <w:rFonts w:ascii="Arial" w:hAnsi="Arial" w:cs="Arial" w:hint="eastAsia"/>
-        </w:rPr>
-        <w:t xml:space="preserve">), </w:t>
-      </w:r>
-      <w:proofErr w:type="spellStart"/>
-      <w:r>
-        <w:rPr>
-          <w:rFonts w:ascii="Arial" w:hAnsi="Arial" w:cs="Arial" w:hint="eastAsia"/>
-        </w:rPr>
-        <w:t>HeandAngleData</w:t>
-      </w:r>
-      <w:proofErr w:type="spellEnd"/>
-      <w:r>
-        <w:rPr>
-          <w:rFonts w:ascii="Arial" w:hAnsi="Arial" w:cs="Arial" w:hint="eastAsia"/>
-        </w:rPr>
-        <w:t xml:space="preserve"> (sample csv outputs from </w:t>
-      </w:r>
-      <w:proofErr w:type="spellStart"/>
-      <w:r>
-        <w:rPr>
-          <w:rFonts w:ascii="Arial" w:hAnsi="Arial" w:cs="Arial" w:hint="eastAsia"/>
-        </w:rPr>
-        <w:t>DeepLabCut</w:t>
-      </w:r>
-      <w:proofErr w:type="spellEnd"/>
-      <w:r>
-        <w:rPr>
-          <w:rFonts w:ascii="Arial" w:hAnsi="Arial" w:cs="Arial" w:hint="eastAsia"/>
-        </w:rPr>
-        <w:t>)</w:t>
-      </w:r>
-    </w:p>
-    <w:p>
-      <w:pPr>
-        <w:rPr>
-          <w:rFonts w:ascii="Arial" w:hAnsi="Arial" w:cs="Arial"/>
-        </w:rPr>
-      </w:pPr>
-      <w:r>
-        <w:rPr>
-          <w:rFonts w:ascii="Arial" w:hAnsi="Arial" w:cs="Arial" w:hint="eastAsia"/>
-        </w:rPr>
-        <w:t xml:space="preserve">Run </w:t>
-      </w:r>
-      <w:proofErr w:type="gramStart"/>
-      <w:r>
-        <w:rPr>
-          <w:rFonts w:ascii="Arial" w:hAnsi="Arial" w:cs="Arial" w:hint="eastAsia"/>
-        </w:rPr>
-        <w:t>time :</w:t>
-      </w:r>
-      <w:proofErr w:type="gramEnd"/>
-      <w:r>
-        <w:rPr>
-          <w:rFonts w:ascii="Arial" w:hAnsi="Arial" w:cs="Arial" w:hint="eastAsia"/>
-        </w:rPr>
-        <w:t xml:space="preserve"> depending on the number of sessions 5-10 minutes, for one session about 1~2 minutes </w:t>
+        <w:t>Sample Data Folder : NeuralData (contains K struct files and LFP struct files in .mat formats), VelocityData (sample csv outputs from DeepLabCut), HeandAngleData (sample csv outputs from DeepLabCut)</w:t>
+      </w:r>
+    </w:p>
+    <w:p>
+      <w:pPr>
+        <w:rPr>
+          <w:rFonts w:ascii="Arial" w:hAnsi="Arial" w:cs="Arial"/>
+        </w:rPr>
+      </w:pPr>
+      <w:r>
+        <w:rPr>
+          <w:rFonts w:ascii="Arial" w:hAnsi="Arial" w:cs="Arial" w:hint="eastAsia"/>
+        </w:rPr>
+        <w:t xml:space="preserve">Run time : depending on the number of sessions 5-10 minutes, for one session about 1~2 minutes </w:t>
       </w:r>
     </w:p>
     <w:p>
@@ -2223,1161 +1657,992 @@
           <w:bCs/>
         </w:rPr>
       </w:pPr>
-      <w:proofErr w:type="spellStart"/>
       <w:r>
         <w:rPr>
           <w:rFonts w:ascii="Arial" w:hAnsi="Arial" w:cs="Arial" w:hint="eastAsia"/>
           <w:b/>
           <w:bCs/>
         </w:rPr>
-        <w:t>NeuronProperties</w:t>
-      </w:r>
-      <w:proofErr w:type="spellEnd"/>
-      <w:r>
-        <w:rPr>
-          <w:rFonts w:ascii="Arial" w:hAnsi="Arial" w:cs="Arial" w:hint="eastAsia"/>
+        <w:t>NeuronProperties (Extended Data Fig. 3)</w:t>
+      </w:r>
+    </w:p>
+    <w:p>
+      <w:pPr>
+        <w:pStyle w:val="a6"/>
+        <w:numPr>
+          <w:ilvl w:val="0"/>
+          <w:numId w:val="5"/>
+        </w:numPr>
+        <w:ind w:left="0" w:firstLineChars="193" w:firstLine="425"/>
+        <w:rPr>
+          <w:rFonts w:ascii="Arial" w:hAnsi="Arial" w:cs="Arial"/>
+        </w:rPr>
+      </w:pPr>
+      <w:r>
+        <w:rPr>
+          <w:rFonts w:ascii="Arial" w:hAnsi="Arial" w:cs="Arial" w:hint="eastAsia"/>
+        </w:rPr>
+        <w:t xml:space="preserve">Shank2_spike_markEI </w:t>
+      </w:r>
+    </w:p>
+    <w:p>
+      <w:pPr>
+        <w:pStyle w:val="a6"/>
+        <w:ind w:leftChars="386" w:left="849" w:firstLine="2"/>
+        <w:rPr>
+          <w:rFonts w:ascii="Arial" w:hAnsi="Arial" w:cs="Arial"/>
+        </w:rPr>
+      </w:pPr>
+      <w:r>
+        <w:rPr>
+          <w:rFonts w:ascii="Arial" w:hAnsi="Arial" w:cs="Arial"/>
+        </w:rPr>
+        <w:t>T</w:t>
+      </w:r>
+      <w:r>
+        <w:rPr>
+          <w:rFonts w:ascii="Arial" w:hAnsi="Arial" w:cs="Arial" w:hint="eastAsia"/>
+        </w:rPr>
+        <w:t xml:space="preserve">his code is categorizes whether a neuron is </w:t>
+      </w:r>
+      <w:r>
+        <w:rPr>
+          <w:rFonts w:ascii="Arial" w:hAnsi="Arial" w:cs="Arial"/>
+        </w:rPr>
+        <w:t>excitatory</w:t>
+      </w:r>
+      <w:r>
+        <w:rPr>
+          <w:rFonts w:ascii="Arial" w:hAnsi="Arial" w:cs="Arial" w:hint="eastAsia"/>
+        </w:rPr>
+        <w:t xml:space="preserve"> or inhibitory based on is half-width and spike to valley ratio </w:t>
+      </w:r>
+    </w:p>
+    <w:p>
+      <w:pPr>
+        <w:pStyle w:val="a6"/>
+        <w:numPr>
+          <w:ilvl w:val="0"/>
+          <w:numId w:val="5"/>
+        </w:numPr>
+        <w:ind w:left="0" w:firstLineChars="193" w:firstLine="425"/>
+        <w:rPr>
+          <w:rFonts w:ascii="Arial" w:hAnsi="Arial" w:cs="Arial"/>
+        </w:rPr>
+      </w:pPr>
+      <w:r>
+        <w:rPr>
+          <w:rFonts w:ascii="Arial" w:hAnsi="Arial" w:cs="Arial" w:hint="eastAsia"/>
+        </w:rPr>
+        <w:t xml:space="preserve">Shank2_ISI_sessiontype </w:t>
+      </w:r>
+    </w:p>
+    <w:p>
+      <w:pPr>
+        <w:pStyle w:val="a6"/>
+        <w:ind w:left="851"/>
+        <w:rPr>
+          <w:rFonts w:ascii="Arial" w:hAnsi="Arial" w:cs="Arial"/>
+        </w:rPr>
+      </w:pPr>
+      <w:r>
+        <w:rPr>
+          <w:rFonts w:ascii="Arial" w:hAnsi="Arial" w:cs="Arial" w:hint="eastAsia"/>
+        </w:rPr>
+        <w:t>T</w:t>
+      </w:r>
+      <w:r>
+        <w:rPr>
+          <w:rFonts w:ascii="Arial" w:hAnsi="Arial" w:cs="Arial"/>
+        </w:rPr>
+        <w:t>h</w:t>
+      </w:r>
+      <w:r>
+        <w:rPr>
+          <w:rFonts w:ascii="Arial" w:hAnsi="Arial" w:cs="Arial" w:hint="eastAsia"/>
+        </w:rPr>
+        <w:t xml:space="preserve">is code calculates the inter-spike-interval for neurons based on session types (baseline, direct interaction, solitary) </w:t>
+      </w:r>
+    </w:p>
+    <w:p>
+      <w:pPr>
+        <w:pStyle w:val="a6"/>
+        <w:numPr>
+          <w:ilvl w:val="0"/>
+          <w:numId w:val="5"/>
+        </w:numPr>
+        <w:ind w:left="0" w:firstLineChars="193" w:firstLine="425"/>
+        <w:rPr>
+          <w:rFonts w:ascii="Arial" w:hAnsi="Arial" w:cs="Arial"/>
+        </w:rPr>
+      </w:pPr>
+      <w:r>
+        <w:rPr>
+          <w:rFonts w:ascii="Arial" w:hAnsi="Arial" w:cs="Arial" w:hint="eastAsia"/>
+        </w:rPr>
+        <w:t>Shank2_ISI_sessiontype_avereage</w:t>
+      </w:r>
+    </w:p>
+    <w:p>
+      <w:pPr>
+        <w:pStyle w:val="a6"/>
+        <w:ind w:left="851"/>
+        <w:rPr>
+          <w:rFonts w:ascii="Arial" w:hAnsi="Arial" w:cs="Arial"/>
+        </w:rPr>
+      </w:pPr>
+      <w:r>
+        <w:rPr>
+          <w:rFonts w:ascii="Arial" w:hAnsi="Arial" w:cs="Arial" w:hint="eastAsia"/>
+        </w:rPr>
+        <w:t>T</w:t>
+      </w:r>
+      <w:r>
+        <w:rPr>
+          <w:rFonts w:ascii="Arial" w:hAnsi="Arial" w:cs="Arial"/>
+        </w:rPr>
+        <w:t>h</w:t>
+      </w:r>
+      <w:r>
+        <w:rPr>
+          <w:rFonts w:ascii="Arial" w:hAnsi="Arial" w:cs="Arial" w:hint="eastAsia"/>
+        </w:rPr>
+        <w:t>is code calculates the average</w:t>
+      </w:r>
+      <w:r>
+        <w:rPr>
+          <w:rFonts w:ascii="Arial" w:hAnsi="Arial" w:cs="Arial" w:hint="eastAsia"/>
+        </w:rPr>
+        <w:t xml:space="preserve"> </w:t>
+      </w:r>
+      <w:r>
+        <w:rPr>
+          <w:rFonts w:ascii="Arial" w:hAnsi="Arial" w:cs="Arial" w:hint="eastAsia"/>
+        </w:rPr>
+        <w:t xml:space="preserve">inter-spike-interval for neurons based on session types (baseline, direct interaction, solitary) </w:t>
+      </w:r>
+    </w:p>
+    <w:p>
+      <w:pPr>
+        <w:pStyle w:val="a6"/>
+        <w:numPr>
+          <w:ilvl w:val="0"/>
+          <w:numId w:val="5"/>
+        </w:numPr>
+        <w:ind w:left="0" w:firstLineChars="193" w:firstLine="425"/>
+        <w:rPr>
+          <w:rFonts w:ascii="Arial" w:hAnsi="Arial" w:cs="Arial"/>
+        </w:rPr>
+      </w:pPr>
+      <w:r>
+        <w:rPr>
+          <w:rFonts w:ascii="Arial" w:hAnsi="Arial" w:cs="Arial" w:hint="eastAsia"/>
+        </w:rPr>
+        <w:t xml:space="preserve">Shank2_ISI_burstanalysis </w:t>
+      </w:r>
+    </w:p>
+    <w:p>
+      <w:pPr>
+        <w:pStyle w:val="a6"/>
+        <w:ind w:left="851"/>
+        <w:rPr>
+          <w:rFonts w:ascii="Arial" w:hAnsi="Arial" w:cs="Arial"/>
+        </w:rPr>
+      </w:pPr>
+      <w:r>
+        <w:rPr>
+          <w:rFonts w:ascii="Arial" w:hAnsi="Arial" w:cs="Arial" w:hint="eastAsia"/>
+        </w:rPr>
+        <w:t>T</w:t>
+      </w:r>
+      <w:r>
+        <w:rPr>
+          <w:rFonts w:ascii="Arial" w:hAnsi="Arial" w:cs="Arial"/>
+        </w:rPr>
+        <w:t>h</w:t>
+      </w:r>
+      <w:r>
+        <w:rPr>
+          <w:rFonts w:ascii="Arial" w:hAnsi="Arial" w:cs="Arial" w:hint="eastAsia"/>
+        </w:rPr>
+        <w:t xml:space="preserve">is code calculates the proportion of burst spikes for each neuron for each trial type </w:t>
+      </w:r>
+    </w:p>
+    <w:p>
+      <w:pPr>
+        <w:pStyle w:val="a6"/>
+        <w:numPr>
+          <w:ilvl w:val="0"/>
+          <w:numId w:val="5"/>
+        </w:numPr>
+        <w:ind w:left="0" w:firstLineChars="193" w:firstLine="425"/>
+        <w:rPr>
+          <w:rFonts w:ascii="Arial" w:hAnsi="Arial" w:cs="Arial"/>
+        </w:rPr>
+      </w:pPr>
+      <w:r>
+        <w:rPr>
+          <w:rFonts w:ascii="Arial" w:hAnsi="Arial" w:cs="Arial" w:hint="eastAsia"/>
+        </w:rPr>
+        <w:t xml:space="preserve">Shank2_ISI_behaviortype  </w:t>
+      </w:r>
+    </w:p>
+    <w:p>
+      <w:pPr>
+        <w:pStyle w:val="a6"/>
+        <w:ind w:left="851"/>
+        <w:rPr>
+          <w:rFonts w:ascii="Arial" w:hAnsi="Arial" w:cs="Arial"/>
+        </w:rPr>
+      </w:pPr>
+      <w:r>
+        <w:rPr>
+          <w:rFonts w:ascii="Arial" w:hAnsi="Arial" w:cs="Arial" w:hint="eastAsia"/>
+        </w:rPr>
+        <w:t>T</w:t>
+      </w:r>
+      <w:r>
+        <w:rPr>
+          <w:rFonts w:ascii="Arial" w:hAnsi="Arial" w:cs="Arial"/>
+        </w:rPr>
+        <w:t>h</w:t>
+      </w:r>
+      <w:r>
+        <w:rPr>
+          <w:rFonts w:ascii="Arial" w:hAnsi="Arial" w:cs="Arial" w:hint="eastAsia"/>
+        </w:rPr>
+        <w:t xml:space="preserve">is code calculates the inter-spike-interval for neurons based on behaviors (social, non-social, rest) during direct interaction sessions </w:t>
+      </w:r>
+    </w:p>
+    <w:p>
+      <w:pPr>
+        <w:pStyle w:val="a6"/>
+        <w:numPr>
+          <w:ilvl w:val="0"/>
+          <w:numId w:val="5"/>
+        </w:numPr>
+        <w:ind w:left="0" w:firstLineChars="193" w:firstLine="425"/>
+        <w:rPr>
+          <w:rFonts w:ascii="Arial" w:hAnsi="Arial" w:cs="Arial"/>
+        </w:rPr>
+      </w:pPr>
+      <w:r>
+        <w:rPr>
+          <w:rFonts w:ascii="Arial" w:hAnsi="Arial" w:cs="Arial" w:hint="eastAsia"/>
+        </w:rPr>
+        <w:t xml:space="preserve">Shank2_direct_interaction_firingrate   </w:t>
+      </w:r>
+    </w:p>
+    <w:p>
+      <w:pPr>
+        <w:pStyle w:val="a6"/>
+        <w:ind w:left="851"/>
+        <w:rPr>
+          <w:rFonts w:ascii="Arial" w:hAnsi="Arial" w:cs="Arial"/>
+        </w:rPr>
+      </w:pPr>
+      <w:r>
+        <w:rPr>
+          <w:rFonts w:ascii="Arial" w:hAnsi="Arial" w:cs="Arial" w:hint="eastAsia"/>
+        </w:rPr>
+        <w:t>T</w:t>
+      </w:r>
+      <w:r>
+        <w:rPr>
+          <w:rFonts w:ascii="Arial" w:hAnsi="Arial" w:cs="Arial"/>
+        </w:rPr>
+        <w:t>h</w:t>
+      </w:r>
+      <w:r>
+        <w:rPr>
+          <w:rFonts w:ascii="Arial" w:hAnsi="Arial" w:cs="Arial" w:hint="eastAsia"/>
+        </w:rPr>
+        <w:t xml:space="preserve">is code calculates average firing rate for all neurons during the direct interaction /solitary recording sessions </w:t>
+      </w:r>
+    </w:p>
+    <w:p>
+      <w:pPr>
+        <w:pStyle w:val="a6"/>
+        <w:numPr>
+          <w:ilvl w:val="0"/>
+          <w:numId w:val="5"/>
+        </w:numPr>
+        <w:ind w:left="0" w:firstLineChars="193" w:firstLine="425"/>
+        <w:rPr>
+          <w:rFonts w:ascii="Arial" w:hAnsi="Arial" w:cs="Arial"/>
+        </w:rPr>
+      </w:pPr>
+      <w:r>
+        <w:rPr>
+          <w:rFonts w:ascii="Arial" w:hAnsi="Arial" w:cs="Arial" w:hint="eastAsia"/>
+        </w:rPr>
+        <w:t xml:space="preserve">Shank2_baseline_firingrate   </w:t>
+      </w:r>
+    </w:p>
+    <w:p>
+      <w:pPr>
+        <w:pStyle w:val="a6"/>
+        <w:ind w:left="851"/>
+        <w:rPr>
+          <w:rFonts w:ascii="Arial" w:hAnsi="Arial" w:cs="Arial"/>
+        </w:rPr>
+      </w:pPr>
+      <w:r>
+        <w:rPr>
+          <w:rFonts w:ascii="Arial" w:hAnsi="Arial" w:cs="Arial" w:hint="eastAsia"/>
+        </w:rPr>
+        <w:t>T</w:t>
+      </w:r>
+      <w:r>
+        <w:rPr>
+          <w:rFonts w:ascii="Arial" w:hAnsi="Arial" w:cs="Arial"/>
+        </w:rPr>
+        <w:t>h</w:t>
+      </w:r>
+      <w:r>
+        <w:rPr>
+          <w:rFonts w:ascii="Arial" w:hAnsi="Arial" w:cs="Arial" w:hint="eastAsia"/>
+        </w:rPr>
+        <w:t xml:space="preserve">is code calculates average firing rate for all neurons during baseline.  </w:t>
+      </w:r>
+    </w:p>
+    <w:p>
+      <w:pPr>
+        <w:pStyle w:val="a6"/>
+        <w:numPr>
+          <w:ilvl w:val="0"/>
+          <w:numId w:val="5"/>
+        </w:numPr>
+        <w:ind w:left="0" w:firstLineChars="193" w:firstLine="425"/>
+        <w:rPr>
+          <w:rFonts w:ascii="Arial" w:hAnsi="Arial" w:cs="Arial"/>
+        </w:rPr>
+      </w:pPr>
+      <w:r>
+        <w:rPr>
+          <w:rFonts w:ascii="Arial" w:hAnsi="Arial" w:cs="Arial" w:hint="eastAsia"/>
+        </w:rPr>
+        <w:t xml:space="preserve">Shank2_averageSesssionFRs_average   </w:t>
+      </w:r>
+    </w:p>
+    <w:p>
+      <w:pPr>
+        <w:pStyle w:val="a6"/>
+        <w:ind w:left="851"/>
+        <w:rPr>
+          <w:rFonts w:ascii="Arial" w:hAnsi="Arial" w:cs="Arial"/>
+        </w:rPr>
+      </w:pPr>
+      <w:r>
+        <w:rPr>
+          <w:rFonts w:ascii="Arial" w:hAnsi="Arial" w:cs="Arial" w:hint="eastAsia"/>
+        </w:rPr>
+        <w:t>T</w:t>
+      </w:r>
+      <w:r>
+        <w:rPr>
+          <w:rFonts w:ascii="Arial" w:hAnsi="Arial" w:cs="Arial"/>
+        </w:rPr>
+        <w:t>h</w:t>
+      </w:r>
+      <w:r>
+        <w:rPr>
+          <w:rFonts w:ascii="Arial" w:hAnsi="Arial" w:cs="Arial" w:hint="eastAsia"/>
+        </w:rPr>
+        <w:t xml:space="preserve">is code calculates average firing rate for all neurons during baseline, direct interaction session, and solitary recording session.   </w:t>
+      </w:r>
+    </w:p>
+    <w:p>
+      <w:pPr>
+        <w:rPr>
+          <w:rFonts w:ascii="Arial" w:hAnsi="Arial" w:cs="Arial"/>
+        </w:rPr>
+      </w:pPr>
+      <w:r>
+        <w:rPr>
+          <w:rFonts w:ascii="Arial" w:hAnsi="Arial" w:cs="Arial" w:hint="eastAsia"/>
+        </w:rPr>
+        <w:t xml:space="preserve">Run time : depending on the number of sessions 5-10 minutes, for one session about 1~2 minutes </w:t>
+      </w:r>
+    </w:p>
+    <w:p>
+      <w:pPr>
+        <w:rPr>
+          <w:rFonts w:ascii="Arial" w:hAnsi="Arial" w:cs="Arial"/>
+        </w:rPr>
+      </w:pPr>
+    </w:p>
+    <w:p>
+      <w:pPr>
+        <w:pStyle w:val="a6"/>
+        <w:numPr>
+          <w:ilvl w:val="0"/>
+          <w:numId w:val="6"/>
+        </w:numPr>
+        <w:rPr>
+          <w:rFonts w:ascii="Arial" w:hAnsi="Arial" w:cs="Arial"/>
           <w:b/>
           <w:bCs/>
         </w:rPr>
-        <w:t xml:space="preserve"> (Extended Data Fig. 3)</w:t>
-      </w:r>
-    </w:p>
-    <w:p>
-      <w:pPr>
-        <w:pStyle w:val="a6"/>
-        <w:numPr>
-          <w:ilvl w:val="0"/>
-          <w:numId w:val="5"/>
-        </w:numPr>
-        <w:ind w:left="0" w:firstLineChars="193" w:firstLine="425"/>
-        <w:rPr>
-          <w:rFonts w:ascii="Arial" w:hAnsi="Arial" w:cs="Arial"/>
-        </w:rPr>
-      </w:pPr>
-      <w:r>
-        <w:rPr>
-          <w:rFonts w:ascii="Arial" w:hAnsi="Arial" w:cs="Arial" w:hint="eastAsia"/>
-        </w:rPr>
-        <w:t xml:space="preserve">Shank2_spike_markEI </w:t>
-      </w:r>
-    </w:p>
-    <w:p>
-      <w:pPr>
-        <w:pStyle w:val="a6"/>
-        <w:ind w:leftChars="386" w:left="849" w:firstLine="2"/>
-        <w:rPr>
-          <w:rFonts w:ascii="Arial" w:hAnsi="Arial" w:cs="Arial"/>
-        </w:rPr>
-      </w:pPr>
-      <w:r>
-        <w:rPr>
-          <w:rFonts w:ascii="Arial" w:hAnsi="Arial" w:cs="Arial"/>
-        </w:rPr>
-        <w:t>T</w:t>
-      </w:r>
-      <w:r>
-        <w:rPr>
-          <w:rFonts w:ascii="Arial" w:hAnsi="Arial" w:cs="Arial" w:hint="eastAsia"/>
-        </w:rPr>
-        <w:t xml:space="preserve">his code </w:t>
-      </w:r>
-      <w:proofErr w:type="gramStart"/>
-      <w:r>
-        <w:rPr>
-          <w:rFonts w:ascii="Arial" w:hAnsi="Arial" w:cs="Arial" w:hint="eastAsia"/>
-        </w:rPr>
-        <w:t>is categorizes</w:t>
-      </w:r>
-      <w:proofErr w:type="gramEnd"/>
-      <w:r>
-        <w:rPr>
-          <w:rFonts w:ascii="Arial" w:hAnsi="Arial" w:cs="Arial" w:hint="eastAsia"/>
-        </w:rPr>
-        <w:t xml:space="preserve"> whether a neuron is </w:t>
-      </w:r>
-      <w:r>
-        <w:rPr>
-          <w:rFonts w:ascii="Arial" w:hAnsi="Arial" w:cs="Arial"/>
-        </w:rPr>
-        <w:t>excitatory</w:t>
-      </w:r>
-      <w:r>
-        <w:rPr>
-          <w:rFonts w:ascii="Arial" w:hAnsi="Arial" w:cs="Arial" w:hint="eastAsia"/>
-        </w:rPr>
-        <w:t xml:space="preserve"> or inhibitory based on </w:t>
-      </w:r>
-      <w:proofErr w:type="gramStart"/>
-      <w:r>
-        <w:rPr>
-          <w:rFonts w:ascii="Arial" w:hAnsi="Arial" w:cs="Arial" w:hint="eastAsia"/>
-        </w:rPr>
-        <w:t>is</w:t>
-      </w:r>
-      <w:proofErr w:type="gramEnd"/>
-      <w:r>
-        <w:rPr>
-          <w:rFonts w:ascii="Arial" w:hAnsi="Arial" w:cs="Arial" w:hint="eastAsia"/>
-        </w:rPr>
-        <w:t xml:space="preserve"> half-width and spike to valley ratio </w:t>
-      </w:r>
-    </w:p>
-    <w:p>
-      <w:pPr>
-        <w:pStyle w:val="a6"/>
-        <w:numPr>
-          <w:ilvl w:val="0"/>
-          <w:numId w:val="5"/>
-        </w:numPr>
-        <w:ind w:left="0" w:firstLineChars="193" w:firstLine="425"/>
-        <w:rPr>
-          <w:rFonts w:ascii="Arial" w:hAnsi="Arial" w:cs="Arial"/>
-        </w:rPr>
-      </w:pPr>
-      <w:r>
-        <w:rPr>
-          <w:rFonts w:ascii="Arial" w:hAnsi="Arial" w:cs="Arial" w:hint="eastAsia"/>
-        </w:rPr>
-        <w:t xml:space="preserve">Shank2_ISI_sessiontype </w:t>
-      </w:r>
-    </w:p>
-    <w:p>
-      <w:pPr>
-        <w:pStyle w:val="a6"/>
-        <w:ind w:left="851"/>
-        <w:rPr>
-          <w:rFonts w:ascii="Arial" w:hAnsi="Arial" w:cs="Arial"/>
-        </w:rPr>
-      </w:pPr>
-      <w:r>
-        <w:rPr>
-          <w:rFonts w:ascii="Arial" w:hAnsi="Arial" w:cs="Arial" w:hint="eastAsia"/>
-        </w:rPr>
-        <w:t>T</w:t>
-      </w:r>
-      <w:r>
-        <w:rPr>
-          <w:rFonts w:ascii="Arial" w:hAnsi="Arial" w:cs="Arial"/>
-        </w:rPr>
-        <w:t>h</w:t>
-      </w:r>
-      <w:r>
-        <w:rPr>
-          <w:rFonts w:ascii="Arial" w:hAnsi="Arial" w:cs="Arial" w:hint="eastAsia"/>
-        </w:rPr>
-        <w:t xml:space="preserve">is code calculates the inter-spike-interval for neurons based on session types (baseline, direct interaction, solitary) </w:t>
-      </w:r>
-    </w:p>
-    <w:p>
-      <w:pPr>
-        <w:pStyle w:val="a6"/>
-        <w:numPr>
-          <w:ilvl w:val="0"/>
-          <w:numId w:val="5"/>
-        </w:numPr>
-        <w:ind w:left="0" w:firstLineChars="193" w:firstLine="425"/>
-        <w:rPr>
-          <w:rFonts w:ascii="Arial" w:hAnsi="Arial" w:cs="Arial"/>
-        </w:rPr>
-      </w:pPr>
-      <w:r>
-        <w:rPr>
-          <w:rFonts w:ascii="Arial" w:hAnsi="Arial" w:cs="Arial" w:hint="eastAsia"/>
-        </w:rPr>
-        <w:t>Shank2_ISI_sessiontype_avereage</w:t>
-      </w:r>
-    </w:p>
-    <w:p>
-      <w:pPr>
-        <w:pStyle w:val="a6"/>
-        <w:ind w:left="851"/>
-        <w:rPr>
-          <w:rFonts w:ascii="Arial" w:hAnsi="Arial" w:cs="Arial"/>
-        </w:rPr>
-      </w:pPr>
-      <w:r>
-        <w:rPr>
-          <w:rFonts w:ascii="Arial" w:hAnsi="Arial" w:cs="Arial" w:hint="eastAsia"/>
-        </w:rPr>
-        <w:t>T</w:t>
-      </w:r>
-      <w:r>
-        <w:rPr>
-          <w:rFonts w:ascii="Arial" w:hAnsi="Arial" w:cs="Arial"/>
-        </w:rPr>
-        <w:t>h</w:t>
-      </w:r>
-      <w:r>
-        <w:rPr>
-          <w:rFonts w:ascii="Arial" w:hAnsi="Arial" w:cs="Arial" w:hint="eastAsia"/>
-        </w:rPr>
-        <w:t>is code calculates the average</w:t>
-      </w:r>
-      <w:r>
-        <w:rPr>
-          <w:rFonts w:ascii="Arial" w:hAnsi="Arial" w:cs="Arial" w:hint="eastAsia"/>
-        </w:rPr>
-        <w:t xml:space="preserve"> </w:t>
-      </w:r>
-      <w:r>
-        <w:rPr>
-          <w:rFonts w:ascii="Arial" w:hAnsi="Arial" w:cs="Arial" w:hint="eastAsia"/>
-        </w:rPr>
-        <w:t xml:space="preserve">inter-spike-interval for neurons based on session types (baseline, direct interaction, solitary) </w:t>
-      </w:r>
-    </w:p>
-    <w:p>
-      <w:pPr>
-        <w:pStyle w:val="a6"/>
-        <w:numPr>
-          <w:ilvl w:val="0"/>
-          <w:numId w:val="5"/>
-        </w:numPr>
-        <w:ind w:left="0" w:firstLineChars="193" w:firstLine="425"/>
-        <w:rPr>
-          <w:rFonts w:ascii="Arial" w:hAnsi="Arial" w:cs="Arial"/>
-        </w:rPr>
-      </w:pPr>
-      <w:r>
-        <w:rPr>
-          <w:rFonts w:ascii="Arial" w:hAnsi="Arial" w:cs="Arial" w:hint="eastAsia"/>
-        </w:rPr>
-        <w:t xml:space="preserve">Shank2_ISI_burstanalysis </w:t>
-      </w:r>
-    </w:p>
-    <w:p>
-      <w:pPr>
-        <w:pStyle w:val="a6"/>
-        <w:ind w:left="851"/>
-        <w:rPr>
-          <w:rFonts w:ascii="Arial" w:hAnsi="Arial" w:cs="Arial"/>
-        </w:rPr>
-      </w:pPr>
-      <w:r>
-        <w:rPr>
-          <w:rFonts w:ascii="Arial" w:hAnsi="Arial" w:cs="Arial" w:hint="eastAsia"/>
-        </w:rPr>
-        <w:t>T</w:t>
-      </w:r>
-      <w:r>
-        <w:rPr>
-          <w:rFonts w:ascii="Arial" w:hAnsi="Arial" w:cs="Arial"/>
-        </w:rPr>
-        <w:t>h</w:t>
-      </w:r>
-      <w:r>
-        <w:rPr>
-          <w:rFonts w:ascii="Arial" w:hAnsi="Arial" w:cs="Arial" w:hint="eastAsia"/>
-        </w:rPr>
-        <w:t xml:space="preserve">is code calculates the proportion of burst spikes for each neuron for each trial type </w:t>
-      </w:r>
-    </w:p>
-    <w:p>
-      <w:pPr>
-        <w:pStyle w:val="a6"/>
-        <w:numPr>
-          <w:ilvl w:val="0"/>
-          <w:numId w:val="5"/>
-        </w:numPr>
-        <w:ind w:left="0" w:firstLineChars="193" w:firstLine="425"/>
-        <w:rPr>
-          <w:rFonts w:ascii="Arial" w:hAnsi="Arial" w:cs="Arial"/>
-        </w:rPr>
-      </w:pPr>
-      <w:r>
-        <w:rPr>
-          <w:rFonts w:ascii="Arial" w:hAnsi="Arial" w:cs="Arial" w:hint="eastAsia"/>
-        </w:rPr>
-        <w:t xml:space="preserve">Shank2_ISI_behaviortype  </w:t>
-      </w:r>
-    </w:p>
-    <w:p>
-      <w:pPr>
-        <w:pStyle w:val="a6"/>
-        <w:ind w:left="851"/>
-        <w:rPr>
-          <w:rFonts w:ascii="Arial" w:hAnsi="Arial" w:cs="Arial"/>
-        </w:rPr>
-      </w:pPr>
-      <w:r>
-        <w:rPr>
-          <w:rFonts w:ascii="Arial" w:hAnsi="Arial" w:cs="Arial" w:hint="eastAsia"/>
-        </w:rPr>
-        <w:t>T</w:t>
-      </w:r>
-      <w:r>
-        <w:rPr>
-          <w:rFonts w:ascii="Arial" w:hAnsi="Arial" w:cs="Arial"/>
-        </w:rPr>
-        <w:t>h</w:t>
-      </w:r>
-      <w:r>
-        <w:rPr>
-          <w:rFonts w:ascii="Arial" w:hAnsi="Arial" w:cs="Arial" w:hint="eastAsia"/>
-        </w:rPr>
-        <w:t xml:space="preserve">is code calculates the inter-spike-interval for neurons based on behaviors (social, non-social, rest) during direct interaction sessions </w:t>
-      </w:r>
-    </w:p>
-    <w:p>
-      <w:pPr>
-        <w:pStyle w:val="a6"/>
-        <w:numPr>
-          <w:ilvl w:val="0"/>
-          <w:numId w:val="5"/>
-        </w:numPr>
-        <w:ind w:left="0" w:firstLineChars="193" w:firstLine="425"/>
-        <w:rPr>
-          <w:rFonts w:ascii="Arial" w:hAnsi="Arial" w:cs="Arial"/>
-        </w:rPr>
-      </w:pPr>
-      <w:r>
-        <w:rPr>
-          <w:rFonts w:ascii="Arial" w:hAnsi="Arial" w:cs="Arial" w:hint="eastAsia"/>
-        </w:rPr>
-        <w:t xml:space="preserve">Shank2_direct_interaction_firingrate   </w:t>
-      </w:r>
-    </w:p>
-    <w:p>
-      <w:pPr>
-        <w:pStyle w:val="a6"/>
-        <w:ind w:left="851"/>
-        <w:rPr>
-          <w:rFonts w:ascii="Arial" w:hAnsi="Arial" w:cs="Arial"/>
-        </w:rPr>
-      </w:pPr>
-      <w:r>
-        <w:rPr>
-          <w:rFonts w:ascii="Arial" w:hAnsi="Arial" w:cs="Arial" w:hint="eastAsia"/>
-        </w:rPr>
-        <w:t>T</w:t>
-      </w:r>
-      <w:r>
-        <w:rPr>
-          <w:rFonts w:ascii="Arial" w:hAnsi="Arial" w:cs="Arial"/>
-        </w:rPr>
-        <w:t>h</w:t>
-      </w:r>
-      <w:r>
-        <w:rPr>
-          <w:rFonts w:ascii="Arial" w:hAnsi="Arial" w:cs="Arial" w:hint="eastAsia"/>
-        </w:rPr>
-        <w:t xml:space="preserve">is code calculates </w:t>
-      </w:r>
-      <w:proofErr w:type="gramStart"/>
-      <w:r>
-        <w:rPr>
-          <w:rFonts w:ascii="Arial" w:hAnsi="Arial" w:cs="Arial" w:hint="eastAsia"/>
-        </w:rPr>
-        <w:t>average</w:t>
-      </w:r>
-      <w:proofErr w:type="gramEnd"/>
-      <w:r>
-        <w:rPr>
-          <w:rFonts w:ascii="Arial" w:hAnsi="Arial" w:cs="Arial" w:hint="eastAsia"/>
-        </w:rPr>
-        <w:t xml:space="preserve"> firing rate for all neurons during the direct interaction /solitary recording sessions </w:t>
-      </w:r>
-    </w:p>
-    <w:p>
-      <w:pPr>
-        <w:pStyle w:val="a6"/>
-        <w:numPr>
-          <w:ilvl w:val="0"/>
-          <w:numId w:val="5"/>
-        </w:numPr>
-        <w:ind w:left="0" w:firstLineChars="193" w:firstLine="425"/>
-        <w:rPr>
-          <w:rFonts w:ascii="Arial" w:hAnsi="Arial" w:cs="Arial"/>
-        </w:rPr>
-      </w:pPr>
-      <w:r>
-        <w:rPr>
-          <w:rFonts w:ascii="Arial" w:hAnsi="Arial" w:cs="Arial" w:hint="eastAsia"/>
-        </w:rPr>
-        <w:t xml:space="preserve">Shank2_baseline_firingrate   </w:t>
-      </w:r>
-    </w:p>
-    <w:p>
-      <w:pPr>
-        <w:pStyle w:val="a6"/>
-        <w:ind w:left="851"/>
-        <w:rPr>
-          <w:rFonts w:ascii="Arial" w:hAnsi="Arial" w:cs="Arial"/>
-        </w:rPr>
-      </w:pPr>
-      <w:r>
-        <w:rPr>
-          <w:rFonts w:ascii="Arial" w:hAnsi="Arial" w:cs="Arial" w:hint="eastAsia"/>
-        </w:rPr>
-        <w:t>T</w:t>
-      </w:r>
-      <w:r>
-        <w:rPr>
-          <w:rFonts w:ascii="Arial" w:hAnsi="Arial" w:cs="Arial"/>
-        </w:rPr>
-        <w:t>h</w:t>
-      </w:r>
-      <w:r>
-        <w:rPr>
-          <w:rFonts w:ascii="Arial" w:hAnsi="Arial" w:cs="Arial" w:hint="eastAsia"/>
-        </w:rPr>
-        <w:t xml:space="preserve">is code calculates </w:t>
-      </w:r>
-      <w:proofErr w:type="gramStart"/>
-      <w:r>
-        <w:rPr>
-          <w:rFonts w:ascii="Arial" w:hAnsi="Arial" w:cs="Arial" w:hint="eastAsia"/>
-        </w:rPr>
-        <w:t>average</w:t>
-      </w:r>
-      <w:proofErr w:type="gramEnd"/>
-      <w:r>
-        <w:rPr>
-          <w:rFonts w:ascii="Arial" w:hAnsi="Arial" w:cs="Arial" w:hint="eastAsia"/>
-        </w:rPr>
-        <w:t xml:space="preserve"> firing rate for all neurons during baseline.  </w:t>
-      </w:r>
-    </w:p>
-    <w:p>
-      <w:pPr>
-        <w:pStyle w:val="a6"/>
-        <w:numPr>
-          <w:ilvl w:val="0"/>
-          <w:numId w:val="5"/>
-        </w:numPr>
-        <w:ind w:left="0" w:firstLineChars="193" w:firstLine="425"/>
-        <w:rPr>
-          <w:rFonts w:ascii="Arial" w:hAnsi="Arial" w:cs="Arial"/>
-        </w:rPr>
-      </w:pPr>
-      <w:r>
-        <w:rPr>
-          <w:rFonts w:ascii="Arial" w:hAnsi="Arial" w:cs="Arial" w:hint="eastAsia"/>
-        </w:rPr>
-        <w:t xml:space="preserve">Shank2_averageSesssionFRs_average   </w:t>
-      </w:r>
-    </w:p>
-    <w:p>
-      <w:pPr>
-        <w:pStyle w:val="a6"/>
-        <w:ind w:left="851"/>
-        <w:rPr>
-          <w:rFonts w:ascii="Arial" w:hAnsi="Arial" w:cs="Arial"/>
-        </w:rPr>
-      </w:pPr>
-      <w:r>
-        <w:rPr>
-          <w:rFonts w:ascii="Arial" w:hAnsi="Arial" w:cs="Arial" w:hint="eastAsia"/>
-        </w:rPr>
-        <w:t>T</w:t>
-      </w:r>
-      <w:r>
-        <w:rPr>
-          <w:rFonts w:ascii="Arial" w:hAnsi="Arial" w:cs="Arial"/>
-        </w:rPr>
-        <w:t>h</w:t>
-      </w:r>
-      <w:r>
-        <w:rPr>
-          <w:rFonts w:ascii="Arial" w:hAnsi="Arial" w:cs="Arial" w:hint="eastAsia"/>
-        </w:rPr>
-        <w:t xml:space="preserve">is code calculates average firing rate for all neurons during baseline, direct interaction session, and solitary recording session.   </w:t>
-      </w:r>
-    </w:p>
-    <w:p>
-      <w:pPr>
-        <w:rPr>
-          <w:rFonts w:ascii="Arial" w:hAnsi="Arial" w:cs="Arial"/>
-        </w:rPr>
-      </w:pPr>
-      <w:r>
-        <w:rPr>
-          <w:rFonts w:ascii="Arial" w:hAnsi="Arial" w:cs="Arial" w:hint="eastAsia"/>
-        </w:rPr>
-        <w:t xml:space="preserve">Run </w:t>
-      </w:r>
-      <w:proofErr w:type="gramStart"/>
-      <w:r>
-        <w:rPr>
-          <w:rFonts w:ascii="Arial" w:hAnsi="Arial" w:cs="Arial" w:hint="eastAsia"/>
-        </w:rPr>
-        <w:t>time :</w:t>
-      </w:r>
-      <w:proofErr w:type="gramEnd"/>
-      <w:r>
-        <w:rPr>
-          <w:rFonts w:ascii="Arial" w:hAnsi="Arial" w:cs="Arial" w:hint="eastAsia"/>
-        </w:rPr>
-        <w:t xml:space="preserve"> depending on the number of sessions 5-10 minutes, for one session about 1~2 minutes </w:t>
-      </w:r>
-    </w:p>
-    <w:p>
-      <w:pPr>
-        <w:rPr>
-          <w:rFonts w:ascii="Arial" w:hAnsi="Arial" w:cs="Arial"/>
-        </w:rPr>
-      </w:pPr>
-    </w:p>
-    <w:p>
-      <w:pPr>
-        <w:pStyle w:val="a6"/>
-        <w:numPr>
-          <w:ilvl w:val="0"/>
-          <w:numId w:val="6"/>
-        </w:numPr>
-        <w:rPr>
-          <w:rFonts w:ascii="Arial" w:hAnsi="Arial" w:cs="Arial"/>
+      </w:pPr>
+      <w:r>
+        <w:rPr>
+          <w:rFonts w:ascii="Arial" w:hAnsi="Arial" w:cs="Arial" w:hint="eastAsia"/>
           <w:b/>
           <w:bCs/>
         </w:rPr>
-      </w:pPr>
-      <w:r>
-        <w:rPr>
-          <w:rFonts w:ascii="Arial" w:hAnsi="Arial" w:cs="Arial" w:hint="eastAsia"/>
+        <w:t>auROC (Fig 4, Extended Data Fig. 6)</w:t>
+      </w:r>
+    </w:p>
+    <w:p>
+      <w:pPr>
+        <w:pStyle w:val="a6"/>
+        <w:numPr>
+          <w:ilvl w:val="0"/>
+          <w:numId w:val="5"/>
+        </w:numPr>
+        <w:ind w:left="0" w:firstLineChars="193" w:firstLine="425"/>
+        <w:rPr>
+          <w:rFonts w:ascii="Arial" w:hAnsi="Arial" w:cs="Arial"/>
+        </w:rPr>
+      </w:pPr>
+      <w:r>
+        <w:rPr>
+          <w:rFonts w:ascii="Arial" w:hAnsi="Arial" w:cs="Arial" w:hint="eastAsia"/>
+        </w:rPr>
+        <w:t>self/otherbehavior_socialnonsocial</w:t>
+      </w:r>
+    </w:p>
+    <w:p>
+      <w:pPr>
+        <w:pStyle w:val="a6"/>
+        <w:ind w:leftChars="386" w:left="849" w:firstLine="2"/>
+        <w:rPr>
+          <w:rFonts w:ascii="Arial" w:hAnsi="Arial" w:cs="Arial"/>
+        </w:rPr>
+      </w:pPr>
+      <w:r>
+        <w:rPr>
+          <w:rFonts w:ascii="Arial" w:hAnsi="Arial" w:cs="Arial"/>
+        </w:rPr>
+        <w:lastRenderedPageBreak/>
+        <w:t>T</w:t>
+      </w:r>
+      <w:r>
+        <w:rPr>
+          <w:rFonts w:ascii="Arial" w:hAnsi="Arial" w:cs="Arial" w:hint="eastAsia"/>
+        </w:rPr>
+        <w:t xml:space="preserve">his code runs </w:t>
+      </w:r>
+      <w:r>
+        <w:rPr>
+          <w:rFonts w:ascii="Arial" w:hAnsi="Arial" w:cs="Arial" w:hint="eastAsia"/>
+        </w:rPr>
+        <w:t>generates time bins from self/other behavior respectively and use</w:t>
+      </w:r>
+      <w:r>
+        <w:rPr>
+          <w:rFonts w:ascii="Arial" w:hAnsi="Arial" w:cs="Arial" w:hint="eastAsia"/>
+        </w:rPr>
+        <w:t>s</w:t>
+      </w:r>
+      <w:r>
+        <w:rPr>
+          <w:rFonts w:ascii="Arial" w:hAnsi="Arial" w:cs="Arial" w:hint="eastAsia"/>
+        </w:rPr>
+        <w:t xml:space="preserve"> them to calculate firing rates</w:t>
+      </w:r>
+      <w:r>
+        <w:rPr>
+          <w:rFonts w:ascii="Arial" w:hAnsi="Arial" w:cs="Arial" w:hint="eastAsia"/>
+        </w:rPr>
+        <w:t>. Then, the code performs</w:t>
+      </w:r>
+      <w:r>
+        <w:rPr>
+          <w:rFonts w:ascii="Arial" w:hAnsi="Arial" w:cs="Arial" w:hint="eastAsia"/>
+        </w:rPr>
+        <w:t xml:space="preserve"> auROC(area under ROC) analysis.</w:t>
+      </w:r>
+    </w:p>
+    <w:p>
+      <w:pPr>
+        <w:pStyle w:val="a6"/>
+        <w:ind w:leftChars="386" w:left="849" w:firstLine="2"/>
+        <w:rPr>
+          <w:rFonts w:ascii="Arial" w:hAnsi="Arial" w:cs="Arial"/>
+        </w:rPr>
+      </w:pPr>
+    </w:p>
+    <w:p>
+      <w:pPr>
+        <w:pStyle w:val="a6"/>
+        <w:numPr>
+          <w:ilvl w:val="0"/>
+          <w:numId w:val="5"/>
+        </w:numPr>
+        <w:ind w:left="0" w:firstLineChars="193" w:firstLine="425"/>
+        <w:rPr>
+          <w:rFonts w:ascii="Arial" w:hAnsi="Arial" w:cs="Arial"/>
+        </w:rPr>
+      </w:pPr>
+      <w:r>
+        <w:rPr>
+          <w:rFonts w:ascii="Arial" w:hAnsi="Arial" w:cs="Arial" w:hint="eastAsia"/>
+        </w:rPr>
+        <w:t>SDFgen_self/other</w:t>
+      </w:r>
+    </w:p>
+    <w:p>
+      <w:pPr>
+        <w:pStyle w:val="a6"/>
+        <w:ind w:leftChars="386" w:left="849" w:firstLine="2"/>
+        <w:rPr>
+          <w:rFonts w:ascii="Arial" w:hAnsi="Arial" w:cs="Arial"/>
+        </w:rPr>
+      </w:pPr>
+      <w:r>
+        <w:rPr>
+          <w:rFonts w:ascii="Arial" w:hAnsi="Arial" w:cs="Arial"/>
+        </w:rPr>
+        <w:t>T</w:t>
+      </w:r>
+      <w:r>
+        <w:rPr>
+          <w:rFonts w:ascii="Arial" w:hAnsi="Arial" w:cs="Arial" w:hint="eastAsia"/>
+        </w:rPr>
+        <w:t>his code generates SDF for all time bins.</w:t>
+      </w:r>
+    </w:p>
+    <w:p>
+      <w:pPr>
+        <w:pStyle w:val="a6"/>
+        <w:ind w:left="851"/>
+        <w:rPr>
+          <w:rFonts w:ascii="Arial" w:hAnsi="Arial" w:cs="Arial"/>
+        </w:rPr>
+      </w:pPr>
+    </w:p>
+    <w:p>
+      <w:pPr>
+        <w:pStyle w:val="a6"/>
+        <w:numPr>
+          <w:ilvl w:val="0"/>
+          <w:numId w:val="5"/>
+        </w:numPr>
+        <w:ind w:left="0" w:firstLineChars="193" w:firstLine="425"/>
+        <w:rPr>
+          <w:rFonts w:ascii="Arial" w:hAnsi="Arial" w:cs="Arial"/>
+        </w:rPr>
+      </w:pPr>
+      <w:r>
+        <w:rPr>
+          <w:rFonts w:ascii="Arial" w:hAnsi="Arial" w:cs="Arial" w:hint="eastAsia"/>
+        </w:rPr>
+        <w:t>drawing_SDF</w:t>
+      </w:r>
+    </w:p>
+    <w:p>
+      <w:pPr>
+        <w:pStyle w:val="a6"/>
+        <w:ind w:leftChars="386" w:left="849" w:firstLine="2"/>
+        <w:rPr>
+          <w:rFonts w:ascii="Arial" w:hAnsi="Arial" w:cs="Arial"/>
+        </w:rPr>
+      </w:pPr>
+      <w:r>
+        <w:rPr>
+          <w:rFonts w:ascii="Arial" w:hAnsi="Arial" w:cs="Arial"/>
+        </w:rPr>
+        <w:t>T</w:t>
+      </w:r>
+      <w:r>
+        <w:rPr>
+          <w:rFonts w:ascii="Arial" w:hAnsi="Arial" w:cs="Arial" w:hint="eastAsia"/>
+        </w:rPr>
+        <w:t>his code draws the average value and s.e.m. of SDF for social neurons in social behavior onsets.</w:t>
+      </w:r>
+    </w:p>
+    <w:p>
+      <w:pPr>
+        <w:pStyle w:val="a6"/>
+        <w:ind w:leftChars="386" w:left="849" w:firstLine="2"/>
+        <w:rPr>
+          <w:rFonts w:ascii="Arial" w:hAnsi="Arial" w:cs="Arial"/>
+        </w:rPr>
+      </w:pPr>
+    </w:p>
+    <w:p>
+      <w:pPr>
+        <w:pStyle w:val="a6"/>
+        <w:ind w:left="851"/>
+        <w:rPr>
+          <w:rFonts w:ascii="Arial" w:hAnsi="Arial" w:cs="Arial"/>
+        </w:rPr>
+      </w:pPr>
+      <w:r>
+        <w:rPr>
+          <w:rFonts w:ascii="Arial" w:hAnsi="Arial" w:cs="Arial" w:hint="eastAsia"/>
+        </w:rPr>
+        <w:t xml:space="preserve">Sample Data Folder: contains .mat files that can be run through </w:t>
+      </w:r>
+      <w:r>
+        <w:rPr>
+          <w:rFonts w:ascii="Arial" w:hAnsi="Arial" w:cs="Arial" w:hint="eastAsia"/>
+        </w:rPr>
+        <w:t>self/otherbehavior_socialnonsocial</w:t>
+      </w:r>
+      <w:r>
+        <w:rPr>
+          <w:rFonts w:ascii="Arial" w:hAnsi="Arial" w:cs="Arial" w:hint="eastAsia"/>
+        </w:rPr>
+        <w:t xml:space="preserve"> code to </w:t>
+      </w:r>
+      <w:r>
+        <w:rPr>
+          <w:rFonts w:ascii="Arial" w:hAnsi="Arial" w:cs="Arial"/>
+        </w:rPr>
+        <w:t>isolate</w:t>
+      </w:r>
+      <w:r>
+        <w:rPr>
+          <w:rFonts w:ascii="Arial" w:hAnsi="Arial" w:cs="Arial" w:hint="eastAsia"/>
+        </w:rPr>
+        <w:t xml:space="preserve"> social behavior encoding neurons </w:t>
+      </w:r>
+    </w:p>
+    <w:p>
+      <w:pPr>
+        <w:rPr>
+          <w:rFonts w:ascii="Arial" w:hAnsi="Arial" w:cs="Arial"/>
+        </w:rPr>
+      </w:pPr>
+      <w:r>
+        <w:rPr>
+          <w:rFonts w:ascii="Arial" w:hAnsi="Arial" w:cs="Arial" w:hint="eastAsia"/>
+        </w:rPr>
+        <w:t xml:space="preserve">Run time : 30~40 minutes depending on the number of neurons </w:t>
+      </w:r>
+    </w:p>
+    <w:p>
+      <w:pPr>
+        <w:rPr>
+          <w:rFonts w:ascii="Arial" w:hAnsi="Arial" w:cs="Arial"/>
+        </w:rPr>
+      </w:pPr>
+    </w:p>
+    <w:p>
+      <w:pPr>
+        <w:pStyle w:val="a6"/>
+        <w:numPr>
+          <w:ilvl w:val="0"/>
+          <w:numId w:val="6"/>
+        </w:numPr>
+        <w:rPr>
+          <w:rFonts w:ascii="Arial" w:hAnsi="Arial" w:cs="Arial"/>
           <w:b/>
           <w:bCs/>
         </w:rPr>
-        <w:t>auROC (Fig 4, Extended Data Fig. 6)</w:t>
-      </w:r>
-    </w:p>
-    <w:p>
-      <w:pPr>
-        <w:pStyle w:val="a6"/>
-        <w:numPr>
-          <w:ilvl w:val="0"/>
-          <w:numId w:val="5"/>
-        </w:numPr>
-        <w:ind w:left="0" w:firstLineChars="193" w:firstLine="425"/>
-        <w:rPr>
-          <w:rFonts w:ascii="Arial" w:hAnsi="Arial" w:cs="Arial"/>
-        </w:rPr>
-      </w:pPr>
-      <w:r>
-        <w:rPr>
-          <w:rFonts w:ascii="Arial" w:hAnsi="Arial" w:cs="Arial" w:hint="eastAsia"/>
-        </w:rPr>
-        <w:t>self/</w:t>
-      </w:r>
-      <w:proofErr w:type="spellStart"/>
-      <w:r>
-        <w:rPr>
-          <w:rFonts w:ascii="Arial" w:hAnsi="Arial" w:cs="Arial" w:hint="eastAsia"/>
-        </w:rPr>
-        <w:t>otherbehavior_socialnonsocial</w:t>
-      </w:r>
-      <w:proofErr w:type="spellEnd"/>
-    </w:p>
-    <w:p>
-      <w:pPr>
-        <w:pStyle w:val="a6"/>
-        <w:ind w:leftChars="386" w:left="849" w:firstLine="2"/>
-        <w:rPr>
-          <w:rFonts w:ascii="Arial" w:hAnsi="Arial" w:cs="Arial"/>
-        </w:rPr>
-      </w:pPr>
-      <w:r>
-        <w:rPr>
-          <w:rFonts w:ascii="Arial" w:hAnsi="Arial" w:cs="Arial"/>
-        </w:rPr>
-        <w:lastRenderedPageBreak/>
-        <w:t>T</w:t>
-      </w:r>
-      <w:r>
-        <w:rPr>
-          <w:rFonts w:ascii="Arial" w:hAnsi="Arial" w:cs="Arial" w:hint="eastAsia"/>
-        </w:rPr>
-        <w:t xml:space="preserve">his </w:t>
-      </w:r>
-      <w:proofErr w:type="gramStart"/>
-      <w:r>
-        <w:rPr>
-          <w:rFonts w:ascii="Arial" w:hAnsi="Arial" w:cs="Arial" w:hint="eastAsia"/>
-        </w:rPr>
-        <w:t>code runs</w:t>
-      </w:r>
-      <w:proofErr w:type="gramEnd"/>
-      <w:r>
-        <w:rPr>
-          <w:rFonts w:ascii="Arial" w:hAnsi="Arial" w:cs="Arial" w:hint="eastAsia"/>
-        </w:rPr>
-        <w:t xml:space="preserve"> </w:t>
-      </w:r>
-      <w:r>
-        <w:rPr>
-          <w:rFonts w:ascii="Arial" w:hAnsi="Arial" w:cs="Arial" w:hint="eastAsia"/>
-        </w:rPr>
-        <w:t xml:space="preserve">generates time bins from self/other behavior respectively and use them to calculate firing rates and perform </w:t>
-      </w:r>
-      <w:proofErr w:type="spellStart"/>
-      <w:proofErr w:type="gramStart"/>
-      <w:r>
-        <w:rPr>
-          <w:rFonts w:ascii="Arial" w:hAnsi="Arial" w:cs="Arial" w:hint="eastAsia"/>
-        </w:rPr>
-        <w:t>auROC</w:t>
-      </w:r>
-      <w:proofErr w:type="spellEnd"/>
-      <w:r>
-        <w:rPr>
-          <w:rFonts w:ascii="Arial" w:hAnsi="Arial" w:cs="Arial" w:hint="eastAsia"/>
-        </w:rPr>
-        <w:t>(</w:t>
-      </w:r>
-      <w:proofErr w:type="gramEnd"/>
-      <w:r>
-        <w:rPr>
-          <w:rFonts w:ascii="Arial" w:hAnsi="Arial" w:cs="Arial" w:hint="eastAsia"/>
-        </w:rPr>
-        <w:t>area under ROC) analysis.</w:t>
-      </w:r>
-    </w:p>
-    <w:p>
-      <w:pPr>
-        <w:pStyle w:val="a6"/>
-        <w:ind w:leftChars="386" w:left="849" w:firstLine="2"/>
-        <w:rPr>
-          <w:rFonts w:ascii="Arial" w:hAnsi="Arial" w:cs="Arial"/>
-        </w:rPr>
-      </w:pPr>
-    </w:p>
-    <w:p>
-      <w:pPr>
-        <w:pStyle w:val="a6"/>
-        <w:numPr>
-          <w:ilvl w:val="0"/>
-          <w:numId w:val="5"/>
-        </w:numPr>
-        <w:ind w:left="0" w:firstLineChars="193" w:firstLine="425"/>
-        <w:rPr>
-          <w:rFonts w:ascii="Arial" w:hAnsi="Arial" w:cs="Arial"/>
-        </w:rPr>
-      </w:pPr>
-      <w:proofErr w:type="spellStart"/>
-      <w:r>
-        <w:rPr>
-          <w:rFonts w:ascii="Arial" w:hAnsi="Arial" w:cs="Arial" w:hint="eastAsia"/>
-        </w:rPr>
-        <w:t>SDFgen_self</w:t>
-      </w:r>
-      <w:proofErr w:type="spellEnd"/>
-      <w:r>
-        <w:rPr>
-          <w:rFonts w:ascii="Arial" w:hAnsi="Arial" w:cs="Arial" w:hint="eastAsia"/>
-        </w:rPr>
-        <w:t>/other</w:t>
-      </w:r>
-    </w:p>
-    <w:p>
-      <w:pPr>
-        <w:pStyle w:val="a6"/>
-        <w:ind w:leftChars="386" w:left="849" w:firstLine="2"/>
-        <w:rPr>
-          <w:rFonts w:ascii="Arial" w:hAnsi="Arial" w:cs="Arial" w:hint="eastAsia"/>
-        </w:rPr>
-      </w:pPr>
-      <w:r>
-        <w:rPr>
-          <w:rFonts w:ascii="Arial" w:hAnsi="Arial" w:cs="Arial"/>
-        </w:rPr>
-        <w:t>T</w:t>
-      </w:r>
-      <w:r>
-        <w:rPr>
-          <w:rFonts w:ascii="Arial" w:hAnsi="Arial" w:cs="Arial" w:hint="eastAsia"/>
-        </w:rPr>
-        <w:t xml:space="preserve">his code </w:t>
-      </w:r>
-      <w:r>
-        <w:rPr>
-          <w:rFonts w:ascii="Arial" w:hAnsi="Arial" w:cs="Arial" w:hint="eastAsia"/>
-        </w:rPr>
-        <w:t>generates SDF for all time bins.</w:t>
-      </w:r>
-    </w:p>
-    <w:p>
-      <w:pPr>
-        <w:pStyle w:val="a6"/>
-        <w:ind w:left="851"/>
-        <w:rPr>
-          <w:rFonts w:ascii="Arial" w:hAnsi="Arial" w:cs="Arial"/>
-        </w:rPr>
-      </w:pPr>
-    </w:p>
-    <w:p>
-      <w:pPr>
-        <w:pStyle w:val="a6"/>
-        <w:numPr>
-          <w:ilvl w:val="0"/>
-          <w:numId w:val="5"/>
-        </w:numPr>
-        <w:ind w:left="0" w:firstLineChars="193" w:firstLine="425"/>
-        <w:rPr>
-          <w:rFonts w:ascii="Arial" w:hAnsi="Arial" w:cs="Arial"/>
-        </w:rPr>
-      </w:pPr>
-      <w:proofErr w:type="spellStart"/>
-      <w:r>
-        <w:rPr>
-          <w:rFonts w:ascii="Arial" w:hAnsi="Arial" w:cs="Arial" w:hint="eastAsia"/>
-        </w:rPr>
-        <w:t>drawing_SDF</w:t>
-      </w:r>
-      <w:proofErr w:type="spellEnd"/>
-    </w:p>
-    <w:p>
-      <w:pPr>
-        <w:pStyle w:val="a6"/>
-        <w:ind w:leftChars="386" w:left="849" w:firstLine="2"/>
-        <w:rPr>
-          <w:rFonts w:ascii="Arial" w:hAnsi="Arial" w:cs="Arial"/>
-        </w:rPr>
-      </w:pPr>
-      <w:r>
-        <w:rPr>
-          <w:rFonts w:ascii="Arial" w:hAnsi="Arial" w:cs="Arial"/>
-        </w:rPr>
-        <w:t>T</w:t>
-      </w:r>
-      <w:r>
-        <w:rPr>
-          <w:rFonts w:ascii="Arial" w:hAnsi="Arial" w:cs="Arial" w:hint="eastAsia"/>
-        </w:rPr>
-        <w:t xml:space="preserve">his code </w:t>
-      </w:r>
-      <w:r>
-        <w:rPr>
-          <w:rFonts w:ascii="Arial" w:hAnsi="Arial" w:cs="Arial" w:hint="eastAsia"/>
-        </w:rPr>
-        <w:t xml:space="preserve">draws the average value and </w:t>
-      </w:r>
-      <w:proofErr w:type="spellStart"/>
-      <w:r>
-        <w:rPr>
-          <w:rFonts w:ascii="Arial" w:hAnsi="Arial" w:cs="Arial" w:hint="eastAsia"/>
-        </w:rPr>
-        <w:t>s.e.m.</w:t>
-      </w:r>
-      <w:proofErr w:type="spellEnd"/>
-      <w:r>
-        <w:rPr>
-          <w:rFonts w:ascii="Arial" w:hAnsi="Arial" w:cs="Arial" w:hint="eastAsia"/>
-        </w:rPr>
-        <w:t xml:space="preserve"> of SDF for social neurons in social behavior onsets.</w:t>
-      </w:r>
-    </w:p>
-    <w:p>
-      <w:pPr>
-        <w:pStyle w:val="a6"/>
-        <w:ind w:leftChars="386" w:left="849" w:firstLine="2"/>
-        <w:rPr>
-          <w:rFonts w:ascii="Arial" w:hAnsi="Arial" w:cs="Arial" w:hint="eastAsia"/>
-        </w:rPr>
-      </w:pPr>
-    </w:p>
-    <w:p>
-      <w:pPr>
-        <w:pStyle w:val="a6"/>
-        <w:ind w:left="851"/>
-        <w:rPr>
-          <w:rFonts w:ascii="Arial" w:hAnsi="Arial" w:cs="Arial"/>
-        </w:rPr>
-      </w:pPr>
-      <w:r>
-        <w:rPr>
-          <w:rFonts w:ascii="Arial" w:hAnsi="Arial" w:cs="Arial" w:hint="eastAsia"/>
-        </w:rPr>
-        <w:t xml:space="preserve">Sample Data Folder: contains .mat files that can be run through Shank2_auROC code to </w:t>
-      </w:r>
-      <w:r>
-        <w:rPr>
-          <w:rFonts w:ascii="Arial" w:hAnsi="Arial" w:cs="Arial"/>
-        </w:rPr>
-        <w:t>isolate</w:t>
-      </w:r>
-      <w:r>
-        <w:rPr>
-          <w:rFonts w:ascii="Arial" w:hAnsi="Arial" w:cs="Arial" w:hint="eastAsia"/>
-        </w:rPr>
-        <w:t xml:space="preserve"> social behavior encoding neurons </w:t>
-      </w:r>
-    </w:p>
-    <w:p>
-      <w:pPr>
-        <w:rPr>
-          <w:rFonts w:ascii="Arial" w:hAnsi="Arial" w:cs="Arial"/>
-        </w:rPr>
-      </w:pPr>
-      <w:r>
-        <w:rPr>
-          <w:rFonts w:ascii="Arial" w:hAnsi="Arial" w:cs="Arial" w:hint="eastAsia"/>
-        </w:rPr>
-        <w:t xml:space="preserve">Run </w:t>
-      </w:r>
-      <w:proofErr w:type="gramStart"/>
-      <w:r>
-        <w:rPr>
-          <w:rFonts w:ascii="Arial" w:hAnsi="Arial" w:cs="Arial" w:hint="eastAsia"/>
-        </w:rPr>
-        <w:t>time :</w:t>
-      </w:r>
-      <w:proofErr w:type="gramEnd"/>
-      <w:r>
-        <w:rPr>
-          <w:rFonts w:ascii="Arial" w:hAnsi="Arial" w:cs="Arial" w:hint="eastAsia"/>
-        </w:rPr>
-        <w:t xml:space="preserve"> 30~40 minutes depending on the number of neurons </w:t>
-      </w:r>
-    </w:p>
-    <w:p>
-      <w:pPr>
-        <w:rPr>
-          <w:rFonts w:ascii="Arial" w:hAnsi="Arial" w:cs="Arial"/>
-        </w:rPr>
-      </w:pPr>
-    </w:p>
-    <w:p>
-      <w:pPr>
-        <w:pStyle w:val="a6"/>
-        <w:numPr>
-          <w:ilvl w:val="0"/>
-          <w:numId w:val="6"/>
-        </w:numPr>
-        <w:rPr>
-          <w:rFonts w:ascii="Arial" w:hAnsi="Arial" w:cs="Arial"/>
+      </w:pPr>
+      <w:r>
+        <w:rPr>
+          <w:rFonts w:ascii="Arial" w:hAnsi="Arial" w:cs="Arial" w:hint="eastAsia"/>
           <w:b/>
           <w:bCs/>
         </w:rPr>
-      </w:pPr>
-      <w:proofErr w:type="spellStart"/>
+        <w:t xml:space="preserve">PhaseLock (Fig. </w:t>
+      </w:r>
       <w:r>
         <w:rPr>
           <w:rFonts w:ascii="Arial" w:hAnsi="Arial" w:cs="Arial" w:hint="eastAsia"/>
           <w:b/>
           <w:bCs/>
         </w:rPr>
+        <w:t xml:space="preserve">4, Extended Data Fig. 4) </w:t>
+      </w:r>
+    </w:p>
+    <w:p>
+      <w:pPr>
+        <w:pStyle w:val="a6"/>
+        <w:numPr>
+          <w:ilvl w:val="0"/>
+          <w:numId w:val="5"/>
+        </w:numPr>
+        <w:ind w:left="0" w:firstLineChars="193" w:firstLine="425"/>
+        <w:rPr>
+          <w:rFonts w:ascii="Arial" w:hAnsi="Arial" w:cs="Arial"/>
+        </w:rPr>
+      </w:pPr>
+      <w:r>
+        <w:rPr>
+          <w:rFonts w:ascii="Arial" w:hAnsi="Arial" w:cs="Arial" w:hint="eastAsia"/>
+        </w:rPr>
         <w:t>PhaseLock</w:t>
       </w:r>
-      <w:proofErr w:type="spellEnd"/>
-      <w:r>
-        <w:rPr>
-          <w:rFonts w:ascii="Arial" w:hAnsi="Arial" w:cs="Arial" w:hint="eastAsia"/>
+    </w:p>
+    <w:p>
+      <w:pPr>
+        <w:pStyle w:val="a6"/>
+        <w:ind w:leftChars="386" w:left="849" w:firstLine="2"/>
+        <w:rPr>
+          <w:rFonts w:ascii="Arial" w:hAnsi="Arial" w:cs="Arial"/>
+        </w:rPr>
+      </w:pPr>
+      <w:r>
+        <w:rPr>
+          <w:rFonts w:ascii="Arial" w:hAnsi="Arial" w:cs="Arial"/>
+        </w:rPr>
+        <w:t>T</w:t>
+      </w:r>
+      <w:r>
+        <w:rPr>
+          <w:rFonts w:ascii="Arial" w:hAnsi="Arial" w:cs="Arial" w:hint="eastAsia"/>
+        </w:rPr>
+        <w:t xml:space="preserve">his code uses spike data and LFP data to </w:t>
+      </w:r>
+      <w:r>
+        <w:rPr>
+          <w:rFonts w:ascii="Arial" w:hAnsi="Arial" w:cs="Arial"/>
+        </w:rPr>
+        <w:t>calculate</w:t>
+      </w:r>
+      <w:r>
+        <w:rPr>
+          <w:rFonts w:ascii="Arial" w:hAnsi="Arial" w:cs="Arial" w:hint="eastAsia"/>
+        </w:rPr>
+        <w:t xml:space="preserve"> Phase to Wave coupling for solitary recording and direct interaction sessions. </w:t>
+      </w:r>
+    </w:p>
+    <w:p>
+      <w:pPr>
+        <w:pStyle w:val="a6"/>
+        <w:numPr>
+          <w:ilvl w:val="0"/>
+          <w:numId w:val="5"/>
+        </w:numPr>
+        <w:ind w:left="0" w:firstLineChars="193" w:firstLine="425"/>
+        <w:rPr>
+          <w:rFonts w:ascii="Arial" w:hAnsi="Arial" w:cs="Arial"/>
+        </w:rPr>
+      </w:pPr>
+      <w:r>
+        <w:rPr>
+          <w:rFonts w:ascii="Arial" w:hAnsi="Arial" w:cs="Arial" w:hint="eastAsia"/>
+        </w:rPr>
+        <w:t>PhaseLock_optostim</w:t>
+      </w:r>
+    </w:p>
+    <w:p>
+      <w:pPr>
+        <w:pStyle w:val="a6"/>
+        <w:ind w:leftChars="386" w:left="849" w:firstLine="2"/>
+        <w:rPr>
+          <w:rFonts w:ascii="Arial" w:hAnsi="Arial" w:cs="Arial"/>
+        </w:rPr>
+      </w:pPr>
+      <w:r>
+        <w:rPr>
+          <w:rFonts w:ascii="Arial" w:hAnsi="Arial" w:cs="Arial"/>
+        </w:rPr>
+        <w:t>T</w:t>
+      </w:r>
+      <w:r>
+        <w:rPr>
+          <w:rFonts w:ascii="Arial" w:hAnsi="Arial" w:cs="Arial" w:hint="eastAsia"/>
+        </w:rPr>
+        <w:t xml:space="preserve">his code uses spike data and LFP data to </w:t>
+      </w:r>
+      <w:r>
+        <w:rPr>
+          <w:rFonts w:ascii="Arial" w:hAnsi="Arial" w:cs="Arial"/>
+        </w:rPr>
+        <w:t>calculate</w:t>
+      </w:r>
+      <w:r>
+        <w:rPr>
+          <w:rFonts w:ascii="Arial" w:hAnsi="Arial" w:cs="Arial" w:hint="eastAsia"/>
+        </w:rPr>
+        <w:t xml:space="preserve"> Phase to Wave coupling for optostimulation sessions </w:t>
+      </w:r>
+    </w:p>
+    <w:p>
+      <w:pPr>
+        <w:pStyle w:val="a6"/>
+        <w:numPr>
+          <w:ilvl w:val="0"/>
+          <w:numId w:val="5"/>
+        </w:numPr>
+        <w:ind w:left="0" w:firstLineChars="193" w:firstLine="425"/>
+        <w:rPr>
+          <w:rFonts w:ascii="Arial" w:hAnsi="Arial" w:cs="Arial"/>
+        </w:rPr>
+      </w:pPr>
+      <w:r>
+        <w:rPr>
+          <w:rFonts w:ascii="Arial" w:hAnsi="Arial" w:cs="Arial" w:hint="eastAsia"/>
+        </w:rPr>
+        <w:t>circularStat</w:t>
+      </w:r>
+    </w:p>
+    <w:p>
+      <w:pPr>
+        <w:pStyle w:val="a6"/>
+        <w:ind w:leftChars="386" w:left="849" w:firstLine="2"/>
+        <w:rPr>
+          <w:rFonts w:ascii="Arial" w:hAnsi="Arial" w:cs="Arial"/>
+        </w:rPr>
+      </w:pPr>
+      <w:r>
+        <w:rPr>
+          <w:rFonts w:ascii="Arial" w:hAnsi="Arial" w:cs="Arial" w:hint="eastAsia"/>
+        </w:rPr>
+        <w:t xml:space="preserve">This function code conducts statistical testing that determines if a neuron is phase locked to wave </w:t>
+      </w:r>
+    </w:p>
+    <w:p>
+      <w:pPr>
+        <w:rPr>
+          <w:rFonts w:ascii="Arial" w:hAnsi="Arial" w:cs="Arial"/>
+        </w:rPr>
+      </w:pPr>
+      <w:r>
+        <w:rPr>
+          <w:rFonts w:ascii="Arial" w:hAnsi="Arial" w:cs="Arial" w:hint="eastAsia"/>
+        </w:rPr>
+        <w:t xml:space="preserve">Wavelet folder contains all the </w:t>
+      </w:r>
+      <w:r>
+        <w:rPr>
+          <w:rFonts w:ascii="Arial" w:hAnsi="Arial" w:cs="Arial"/>
+        </w:rPr>
+        <w:t>supporting</w:t>
+      </w:r>
+      <w:r>
+        <w:rPr>
+          <w:rFonts w:ascii="Arial" w:hAnsi="Arial" w:cs="Arial" w:hint="eastAsia"/>
+        </w:rPr>
+        <w:t xml:space="preserve"> function codes to run PhaseLock analysis </w:t>
+      </w:r>
+    </w:p>
+    <w:p>
+      <w:pPr>
+        <w:rPr>
+          <w:rFonts w:ascii="Arial" w:hAnsi="Arial" w:cs="Arial"/>
+        </w:rPr>
+      </w:pPr>
+      <w:r>
+        <w:rPr>
+          <w:rFonts w:ascii="Arial" w:hAnsi="Arial" w:cs="Arial" w:hint="eastAsia"/>
+        </w:rPr>
+        <w:t xml:space="preserve">Run time : depending on the number of sessions 5-10 minutes, for one session about 1~2 minutes </w:t>
+      </w:r>
+    </w:p>
+    <w:p>
+      <w:pPr>
+        <w:rPr>
+          <w:rFonts w:ascii="Arial" w:hAnsi="Arial" w:cs="Arial"/>
+        </w:rPr>
+      </w:pPr>
+    </w:p>
+    <w:p>
+      <w:pPr>
+        <w:pStyle w:val="a6"/>
+        <w:numPr>
+          <w:ilvl w:val="0"/>
+          <w:numId w:val="6"/>
+        </w:numPr>
+        <w:rPr>
+          <w:rFonts w:ascii="Arial" w:hAnsi="Arial" w:cs="Arial"/>
           <w:b/>
           <w:bCs/>
         </w:rPr>
-        <w:t xml:space="preserve"> (Fig. </w:t>
-      </w:r>
+      </w:pPr>
       <w:r>
         <w:rPr>
           <w:rFonts w:ascii="Arial" w:hAnsi="Arial" w:cs="Arial" w:hint="eastAsia"/>
           <w:b/>
           <w:bCs/>
         </w:rPr>
-        <w:t xml:space="preserve">4, Extended Data Fig. 4) </w:t>
-      </w:r>
-    </w:p>
-    <w:p>
-      <w:pPr>
-        <w:pStyle w:val="a6"/>
-        <w:numPr>
-          <w:ilvl w:val="0"/>
-          <w:numId w:val="5"/>
-        </w:numPr>
-        <w:ind w:left="0" w:firstLineChars="193" w:firstLine="425"/>
-        <w:rPr>
-          <w:rFonts w:ascii="Arial" w:hAnsi="Arial" w:cs="Arial"/>
-        </w:rPr>
-      </w:pPr>
-      <w:proofErr w:type="spellStart"/>
-      <w:r>
-        <w:rPr>
-          <w:rFonts w:ascii="Arial" w:hAnsi="Arial" w:cs="Arial" w:hint="eastAsia"/>
-        </w:rPr>
-        <w:t>PhaseLock</w:t>
-      </w:r>
-      <w:proofErr w:type="spellEnd"/>
-    </w:p>
-    <w:p>
-      <w:pPr>
-        <w:pStyle w:val="a6"/>
-        <w:ind w:leftChars="386" w:left="849" w:firstLine="2"/>
-        <w:rPr>
-          <w:rFonts w:ascii="Arial" w:hAnsi="Arial" w:cs="Arial"/>
-        </w:rPr>
-      </w:pPr>
-      <w:r>
-        <w:rPr>
-          <w:rFonts w:ascii="Arial" w:hAnsi="Arial" w:cs="Arial"/>
+        <w:t xml:space="preserve">Optostimulation (Fig. 5, Extended Data Fig. 5) </w:t>
+      </w:r>
+    </w:p>
+    <w:p>
+      <w:pPr>
+        <w:pStyle w:val="a6"/>
+        <w:ind w:left="800"/>
+        <w:rPr>
+          <w:rFonts w:ascii="Arial" w:hAnsi="Arial" w:cs="Arial"/>
+        </w:rPr>
+      </w:pPr>
+      <w:r>
+        <w:rPr>
+          <w:rFonts w:ascii="Arial" w:hAnsi="Arial" w:cs="Arial" w:hint="eastAsia"/>
+        </w:rPr>
+        <w:t xml:space="preserve">*Pearson Correlation Coeffcient is referred to as PCC. </w:t>
+      </w:r>
+    </w:p>
+    <w:p>
+      <w:pPr>
+        <w:rPr>
+          <w:rFonts w:ascii="Arial" w:hAnsi="Arial" w:cs="Arial"/>
+        </w:rPr>
+      </w:pPr>
+      <w:r>
+        <w:rPr>
+          <w:rFonts w:ascii="Arial" w:hAnsi="Arial" w:cs="Arial" w:hint="eastAsia"/>
+        </w:rPr>
+        <w:t xml:space="preserve">Behavior </w:t>
+      </w:r>
+    </w:p>
+    <w:p>
+      <w:pPr>
+        <w:pStyle w:val="a6"/>
+        <w:numPr>
+          <w:ilvl w:val="0"/>
+          <w:numId w:val="7"/>
+        </w:numPr>
+        <w:rPr>
+          <w:rFonts w:ascii="Arial" w:hAnsi="Arial" w:cs="Arial"/>
+        </w:rPr>
+      </w:pPr>
+      <w:r>
+        <w:rPr>
+          <w:rFonts w:ascii="Arial" w:hAnsi="Arial" w:cs="Arial"/>
+        </w:rPr>
+        <w:t>X</w:t>
+      </w:r>
+      <w:r>
+        <w:rPr>
+          <w:rFonts w:ascii="Arial" w:hAnsi="Arial" w:cs="Arial" w:hint="eastAsia"/>
+        </w:rPr>
+        <w:t>mlcode_optostim</w:t>
+      </w:r>
+    </w:p>
+    <w:p>
+      <w:pPr>
+        <w:pStyle w:val="a6"/>
+        <w:ind w:left="880"/>
+        <w:rPr>
+          <w:rFonts w:ascii="Arial" w:hAnsi="Arial" w:cs="Arial"/>
+        </w:rPr>
+      </w:pPr>
+      <w:r>
+        <w:rPr>
+          <w:rFonts w:ascii="Arial" w:hAnsi="Arial" w:cs="Arial" w:hint="eastAsia"/>
         </w:rPr>
         <w:t>T</w:t>
       </w:r>
       <w:r>
         <w:rPr>
-          <w:rFonts w:ascii="Arial" w:hAnsi="Arial" w:cs="Arial" w:hint="eastAsia"/>
-        </w:rPr>
-        <w:t xml:space="preserve">his code uses spike data and LFP data to </w:t>
-      </w:r>
-      <w:r>
-        <w:rPr>
-          <w:rFonts w:ascii="Arial" w:hAnsi="Arial" w:cs="Arial"/>
-        </w:rPr>
-        <w:t>calculate</w:t>
-      </w:r>
-      <w:r>
-        <w:rPr>
-          <w:rFonts w:ascii="Arial" w:hAnsi="Arial" w:cs="Arial" w:hint="eastAsia"/>
-        </w:rPr>
-        <w:t xml:space="preserve"> Phase to Wave coupling for solitary recording and direct interaction sessions. </w:t>
-      </w:r>
-    </w:p>
-    <w:p>
-      <w:pPr>
-        <w:pStyle w:val="a6"/>
-        <w:numPr>
-          <w:ilvl w:val="0"/>
-          <w:numId w:val="5"/>
-        </w:numPr>
-        <w:ind w:left="0" w:firstLineChars="193" w:firstLine="425"/>
-        <w:rPr>
-          <w:rFonts w:ascii="Arial" w:hAnsi="Arial" w:cs="Arial"/>
-        </w:rPr>
-      </w:pPr>
-      <w:proofErr w:type="spellStart"/>
-      <w:r>
-        <w:rPr>
-          <w:rFonts w:ascii="Arial" w:hAnsi="Arial" w:cs="Arial" w:hint="eastAsia"/>
-        </w:rPr>
-        <w:t>PhaseLock_optostim</w:t>
-      </w:r>
-      <w:proofErr w:type="spellEnd"/>
-    </w:p>
-    <w:p>
-      <w:pPr>
-        <w:pStyle w:val="a6"/>
-        <w:ind w:leftChars="386" w:left="849" w:firstLine="2"/>
-        <w:rPr>
-          <w:rFonts w:ascii="Arial" w:hAnsi="Arial" w:cs="Arial"/>
-        </w:rPr>
-      </w:pPr>
-      <w:r>
-        <w:rPr>
-          <w:rFonts w:ascii="Arial" w:hAnsi="Arial" w:cs="Arial"/>
-        </w:rPr>
-        <w:t>T</w:t>
-      </w:r>
-      <w:r>
-        <w:rPr>
-          <w:rFonts w:ascii="Arial" w:hAnsi="Arial" w:cs="Arial" w:hint="eastAsia"/>
-        </w:rPr>
-        <w:t xml:space="preserve">his code uses spike data and LFP data to </w:t>
-      </w:r>
-      <w:r>
-        <w:rPr>
-          <w:rFonts w:ascii="Arial" w:hAnsi="Arial" w:cs="Arial"/>
-        </w:rPr>
-        <w:t>calculate</w:t>
-      </w:r>
-      <w:r>
-        <w:rPr>
-          <w:rFonts w:ascii="Arial" w:hAnsi="Arial" w:cs="Arial" w:hint="eastAsia"/>
-        </w:rPr>
-        <w:t xml:space="preserve"> Phase to Wave coupling for </w:t>
-      </w:r>
-      <w:proofErr w:type="spellStart"/>
-      <w:r>
-        <w:rPr>
-          <w:rFonts w:ascii="Arial" w:hAnsi="Arial" w:cs="Arial" w:hint="eastAsia"/>
-        </w:rPr>
-        <w:t>optostimulation</w:t>
-      </w:r>
-      <w:proofErr w:type="spellEnd"/>
-      <w:r>
-        <w:rPr>
-          <w:rFonts w:ascii="Arial" w:hAnsi="Arial" w:cs="Arial" w:hint="eastAsia"/>
-        </w:rPr>
-        <w:t xml:space="preserve"> sessions </w:t>
-      </w:r>
-    </w:p>
-    <w:p>
-      <w:pPr>
-        <w:pStyle w:val="a6"/>
-        <w:numPr>
-          <w:ilvl w:val="0"/>
-          <w:numId w:val="5"/>
-        </w:numPr>
-        <w:ind w:left="0" w:firstLineChars="193" w:firstLine="425"/>
-        <w:rPr>
-          <w:rFonts w:ascii="Arial" w:hAnsi="Arial" w:cs="Arial"/>
-        </w:rPr>
-      </w:pPr>
-      <w:proofErr w:type="spellStart"/>
-      <w:r>
-        <w:rPr>
-          <w:rFonts w:ascii="Arial" w:hAnsi="Arial" w:cs="Arial" w:hint="eastAsia"/>
-        </w:rPr>
-        <w:t>circularStat</w:t>
-      </w:r>
-      <w:proofErr w:type="spellEnd"/>
-    </w:p>
-    <w:p>
-      <w:pPr>
-        <w:pStyle w:val="a6"/>
-        <w:ind w:leftChars="386" w:left="849" w:firstLine="2"/>
-        <w:rPr>
-          <w:rFonts w:ascii="Arial" w:hAnsi="Arial" w:cs="Arial"/>
-        </w:rPr>
-      </w:pPr>
-      <w:r>
-        <w:rPr>
-          <w:rFonts w:ascii="Arial" w:hAnsi="Arial" w:cs="Arial" w:hint="eastAsia"/>
-        </w:rPr>
-        <w:t xml:space="preserve">This function code conducts statistical testing that determines if a neuron is phase locked to wave </w:t>
-      </w:r>
-    </w:p>
-    <w:p>
-      <w:pPr>
-        <w:rPr>
-          <w:rFonts w:ascii="Arial" w:hAnsi="Arial" w:cs="Arial"/>
-        </w:rPr>
-      </w:pPr>
-      <w:r>
-        <w:rPr>
-          <w:rFonts w:ascii="Arial" w:hAnsi="Arial" w:cs="Arial" w:hint="eastAsia"/>
-        </w:rPr>
-        <w:t xml:space="preserve">Wavelet folder contains all the </w:t>
-      </w:r>
-      <w:r>
-        <w:rPr>
-          <w:rFonts w:ascii="Arial" w:hAnsi="Arial" w:cs="Arial"/>
-        </w:rPr>
-        <w:t>supporting</w:t>
-      </w:r>
-      <w:r>
-        <w:rPr>
-          <w:rFonts w:ascii="Arial" w:hAnsi="Arial" w:cs="Arial" w:hint="eastAsia"/>
-        </w:rPr>
-        <w:t xml:space="preserve"> function codes to run </w:t>
-      </w:r>
-      <w:proofErr w:type="spellStart"/>
-      <w:r>
-        <w:rPr>
-          <w:rFonts w:ascii="Arial" w:hAnsi="Arial" w:cs="Arial" w:hint="eastAsia"/>
-        </w:rPr>
-        <w:t>PhaseLock</w:t>
-      </w:r>
-      <w:proofErr w:type="spellEnd"/>
-      <w:r>
-        <w:rPr>
-          <w:rFonts w:ascii="Arial" w:hAnsi="Arial" w:cs="Arial" w:hint="eastAsia"/>
-        </w:rPr>
-        <w:t xml:space="preserve"> analysis </w:t>
-      </w:r>
-    </w:p>
-    <w:p>
-      <w:pPr>
-        <w:rPr>
-          <w:rFonts w:ascii="Arial" w:hAnsi="Arial" w:cs="Arial"/>
-        </w:rPr>
-      </w:pPr>
-      <w:r>
-        <w:rPr>
-          <w:rFonts w:ascii="Arial" w:hAnsi="Arial" w:cs="Arial" w:hint="eastAsia"/>
-        </w:rPr>
-        <w:t xml:space="preserve">Run </w:t>
-      </w:r>
-      <w:proofErr w:type="gramStart"/>
-      <w:r>
-        <w:rPr>
-          <w:rFonts w:ascii="Arial" w:hAnsi="Arial" w:cs="Arial" w:hint="eastAsia"/>
-        </w:rPr>
-        <w:t>time :</w:t>
-      </w:r>
-      <w:proofErr w:type="gramEnd"/>
-      <w:r>
-        <w:rPr>
-          <w:rFonts w:ascii="Arial" w:hAnsi="Arial" w:cs="Arial" w:hint="eastAsia"/>
-        </w:rPr>
-        <w:t xml:space="preserve"> depending on the number of sessions 5-10 minutes, for one session about 1~2 minutes </w:t>
-      </w:r>
-    </w:p>
-    <w:p>
-      <w:pPr>
-        <w:rPr>
-          <w:rFonts w:ascii="Arial" w:hAnsi="Arial" w:cs="Arial"/>
-        </w:rPr>
-      </w:pPr>
-    </w:p>
-    <w:p>
-      <w:pPr>
-        <w:pStyle w:val="a6"/>
-        <w:numPr>
-          <w:ilvl w:val="0"/>
-          <w:numId w:val="6"/>
-        </w:numPr>
-        <w:rPr>
-          <w:rFonts w:ascii="Arial" w:hAnsi="Arial" w:cs="Arial"/>
-          <w:b/>
-          <w:bCs/>
-        </w:rPr>
-      </w:pPr>
-      <w:proofErr w:type="spellStart"/>
-      <w:r>
-        <w:rPr>
-          <w:rFonts w:ascii="Arial" w:hAnsi="Arial" w:cs="Arial" w:hint="eastAsia"/>
-          <w:b/>
-          <w:bCs/>
-        </w:rPr>
-        <w:t>Optostimulation</w:t>
-      </w:r>
-      <w:proofErr w:type="spellEnd"/>
-      <w:r>
-        <w:rPr>
-          <w:rFonts w:ascii="Arial" w:hAnsi="Arial" w:cs="Arial" w:hint="eastAsia"/>
-          <w:b/>
-          <w:bCs/>
-        </w:rPr>
-        <w:t xml:space="preserve"> (Fig. 5, Extended Data Fig. 5) </w:t>
-      </w:r>
-    </w:p>
-    <w:p>
-      <w:pPr>
-        <w:pStyle w:val="a6"/>
-        <w:ind w:left="800"/>
-        <w:rPr>
-          <w:rFonts w:ascii="Arial" w:hAnsi="Arial" w:cs="Arial"/>
-        </w:rPr>
-      </w:pPr>
-      <w:r>
-        <w:rPr>
-          <w:rFonts w:ascii="Arial" w:hAnsi="Arial" w:cs="Arial" w:hint="eastAsia"/>
-        </w:rPr>
-        <w:t xml:space="preserve">*Pearson Correlation </w:t>
-      </w:r>
-      <w:proofErr w:type="spellStart"/>
-      <w:r>
-        <w:rPr>
-          <w:rFonts w:ascii="Arial" w:hAnsi="Arial" w:cs="Arial" w:hint="eastAsia"/>
-        </w:rPr>
-        <w:t>Coeffcient</w:t>
-      </w:r>
-      <w:proofErr w:type="spellEnd"/>
-      <w:r>
-        <w:rPr>
-          <w:rFonts w:ascii="Arial" w:hAnsi="Arial" w:cs="Arial" w:hint="eastAsia"/>
-        </w:rPr>
-        <w:t xml:space="preserve"> is referred to as PCC. </w:t>
-      </w:r>
-    </w:p>
-    <w:p>
-      <w:pPr>
-        <w:rPr>
-          <w:rFonts w:ascii="Arial" w:hAnsi="Arial" w:cs="Arial"/>
-        </w:rPr>
-      </w:pPr>
-      <w:r>
-        <w:rPr>
-          <w:rFonts w:ascii="Arial" w:hAnsi="Arial" w:cs="Arial" w:hint="eastAsia"/>
-        </w:rPr>
-        <w:t xml:space="preserve">Behavior </w:t>
+          <w:rFonts w:ascii="Arial" w:hAnsi="Arial" w:cs="Arial"/>
+        </w:rPr>
+        <w:t>h</w:t>
+      </w:r>
+      <w:r>
+        <w:rPr>
+          <w:rFonts w:ascii="Arial" w:hAnsi="Arial" w:cs="Arial" w:hint="eastAsia"/>
+        </w:rPr>
+        <w:t xml:space="preserve">is code imports all the social, non-social, immobile (rest) behavioral data from direct interaction sessions. </w:t>
       </w:r>
     </w:p>
     <w:p>
@@ -3391,20 +2656,18 @@
           <w:rFonts w:ascii="Arial" w:hAnsi="Arial" w:cs="Arial"/>
         </w:rPr>
       </w:pPr>
-      <w:proofErr w:type="spellStart"/>
-      <w:r>
-        <w:rPr>
-          <w:rFonts w:ascii="Arial" w:hAnsi="Arial" w:cs="Arial"/>
-        </w:rPr>
-        <w:t>X</w:t>
-      </w:r>
-      <w:r>
-        <w:rPr>
-          <w:rFonts w:ascii="Arial" w:hAnsi="Arial" w:cs="Arial" w:hint="eastAsia"/>
-        </w:rPr>
-        <w:t>mlcode_optostim</w:t>
-      </w:r>
-      <w:proofErr w:type="spellEnd"/>
+      <w:r>
+        <w:rPr>
+          <w:rFonts w:ascii="Arial" w:hAnsi="Arial" w:cs="Arial" w:hint="eastAsia"/>
+        </w:rPr>
+        <w:t>Shank2_</w:t>
+      </w:r>
+      <w:r>
+        <w:rPr>
+          <w:rFonts w:ascii="Arial" w:hAnsi="Arial" w:cs="Arial" w:hint="eastAsia"/>
+        </w:rPr>
+        <w:t xml:space="preserve">behavior_total_optostim_threewindows </w:t>
+      </w:r>
     </w:p>
     <w:p>
       <w:pPr>
@@ -3418,19 +2681,13 @@
         <w:rPr>
           <w:rFonts w:ascii="Arial" w:hAnsi="Arial" w:cs="Arial" w:hint="eastAsia"/>
         </w:rPr>
-        <w:t>T</w:t>
-      </w:r>
-      <w:r>
-        <w:rPr>
-          <w:rFonts w:ascii="Arial" w:hAnsi="Arial" w:cs="Arial"/>
-        </w:rPr>
-        <w:t>h</w:t>
-      </w:r>
-      <w:r>
-        <w:rPr>
-          <w:rFonts w:ascii="Arial" w:hAnsi="Arial" w:cs="Arial" w:hint="eastAsia"/>
-        </w:rPr>
-        <w:t xml:space="preserve">is code imports all the social, non-social, immobile (rest) behavioral data from direct interaction sessions. </w:t>
+        <w:t xml:space="preserve">Code </w:t>
+      </w:r>
+      <w:r>
+        <w:rPr>
+          <w:rFonts w:ascii="Arial" w:hAnsi="Arial" w:cs="Arial" w:hint="eastAsia"/>
+        </w:rPr>
+        <w:t xml:space="preserve">quantifies social behavioral data in three 5 minutes windows </w:t>
       </w:r>
     </w:p>
     <w:p>
@@ -3454,7 +2711,7 @@
         <w:rPr>
           <w:rFonts w:ascii="Arial" w:hAnsi="Arial" w:cs="Arial" w:hint="eastAsia"/>
         </w:rPr>
-        <w:t xml:space="preserve">behavior_total_optostim_threewindows </w:t>
+        <w:t xml:space="preserve">behavior_total_optostim_nonsocial </w:t>
       </w:r>
     </w:p>
     <w:p>
@@ -3475,7 +2732,7 @@
         <w:rPr>
           <w:rFonts w:ascii="Arial" w:hAnsi="Arial" w:cs="Arial" w:hint="eastAsia"/>
         </w:rPr>
-        <w:t xml:space="preserve">quantifies social behavioral data in three 5 minutes windows </w:t>
+        <w:t xml:space="preserve">quantifies non-social and immobile (rest) behavioral data in three 1 minute windows </w:t>
       </w:r>
     </w:p>
     <w:p>
@@ -3499,7 +2756,7 @@
         <w:rPr>
           <w:rFonts w:ascii="Arial" w:hAnsi="Arial" w:cs="Arial" w:hint="eastAsia"/>
         </w:rPr>
-        <w:t xml:space="preserve">behavior_total_optostim_nonsocial </w:t>
+        <w:t xml:space="preserve">behavior_total_optostim </w:t>
       </w:r>
     </w:p>
     <w:p>
@@ -3520,35 +2777,20 @@
         <w:rPr>
           <w:rFonts w:ascii="Arial" w:hAnsi="Arial" w:cs="Arial" w:hint="eastAsia"/>
         </w:rPr>
-        <w:t xml:space="preserve">quantifies non-social and </w:t>
-      </w:r>
-      <w:proofErr w:type="gramStart"/>
-      <w:r>
-        <w:rPr>
-          <w:rFonts w:ascii="Arial" w:hAnsi="Arial" w:cs="Arial" w:hint="eastAsia"/>
-        </w:rPr>
-        <w:t>immobile (rest)</w:t>
-      </w:r>
-      <w:proofErr w:type="gramEnd"/>
-      <w:r>
-        <w:rPr>
-          <w:rFonts w:ascii="Arial" w:hAnsi="Arial" w:cs="Arial" w:hint="eastAsia"/>
-        </w:rPr>
-        <w:t xml:space="preserve"> behavioral data in three </w:t>
-      </w:r>
-      <w:proofErr w:type="gramStart"/>
-      <w:r>
-        <w:rPr>
-          <w:rFonts w:ascii="Arial" w:hAnsi="Arial" w:cs="Arial" w:hint="eastAsia"/>
-        </w:rPr>
-        <w:t>1 minute</w:t>
-      </w:r>
-      <w:proofErr w:type="gramEnd"/>
-      <w:r>
-        <w:rPr>
-          <w:rFonts w:ascii="Arial" w:hAnsi="Arial" w:cs="Arial" w:hint="eastAsia"/>
-        </w:rPr>
-        <w:t xml:space="preserve"> windows </w:t>
+        <w:t xml:space="preserve">quantifies social behavioral data in three 1 minute windows </w:t>
+      </w:r>
+    </w:p>
+    <w:p>
+      <w:pPr>
+        <w:rPr>
+          <w:rFonts w:ascii="Arial" w:hAnsi="Arial" w:cs="Arial"/>
+        </w:rPr>
+      </w:pPr>
+      <w:r>
+        <w:rPr>
+          <w:rFonts w:ascii="Arial" w:hAnsi="Arial" w:cs="Arial" w:hint="eastAsia"/>
+        </w:rPr>
+        <w:t xml:space="preserve">InterbrainSynchrony </w:t>
       </w:r>
     </w:p>
     <w:p>
@@ -3572,7 +2814,7 @@
         <w:rPr>
           <w:rFonts w:ascii="Arial" w:hAnsi="Arial" w:cs="Arial" w:hint="eastAsia"/>
         </w:rPr>
-        <w:t xml:space="preserve">behavior_total_optostim </w:t>
+        <w:t xml:space="preserve">optostim_LFP_thetapower_threeepoch </w:t>
       </w:r>
     </w:p>
     <w:p>
@@ -3593,28 +2835,7 @@
         <w:rPr>
           <w:rFonts w:ascii="Arial" w:hAnsi="Arial" w:cs="Arial" w:hint="eastAsia"/>
         </w:rPr>
-        <w:t xml:space="preserve">quantifies social behavioral data in three 1 minute windows </w:t>
-      </w:r>
-    </w:p>
-    <w:p>
-      <w:pPr>
-        <w:rPr>
-          <w:rFonts w:ascii="Arial" w:hAnsi="Arial" w:cs="Arial"/>
-        </w:rPr>
-      </w:pPr>
-      <w:proofErr w:type="spellStart"/>
-      <w:r>
-        <w:rPr>
-          <w:rFonts w:ascii="Arial" w:hAnsi="Arial" w:cs="Arial" w:hint="eastAsia"/>
-        </w:rPr>
-        <w:t>InterbrainSynchrony</w:t>
-      </w:r>
-      <w:proofErr w:type="spellEnd"/>
-      <w:r>
-        <w:rPr>
-          <w:rFonts w:ascii="Arial" w:hAnsi="Arial" w:cs="Arial" w:hint="eastAsia"/>
-        </w:rPr>
-        <w:t xml:space="preserve"> </w:t>
+        <w:t xml:space="preserve">quantifies theta power in each of the sync, desync, no stim epochs </w:t>
       </w:r>
     </w:p>
     <w:p>
@@ -3638,7 +2859,7 @@
         <w:rPr>
           <w:rFonts w:ascii="Arial" w:hAnsi="Arial" w:cs="Arial" w:hint="eastAsia"/>
         </w:rPr>
-        <w:t xml:space="preserve">optostim_LFP_thetapower_threeepoch </w:t>
+        <w:t>optostim_LFP_PCC</w:t>
       </w:r>
     </w:p>
     <w:p>
@@ -3653,37 +2874,20 @@
         <w:rPr>
           <w:rFonts w:ascii="Arial" w:hAnsi="Arial" w:cs="Arial" w:hint="eastAsia"/>
         </w:rPr>
-        <w:t xml:space="preserve">Code </w:t>
-      </w:r>
-      <w:r>
-        <w:rPr>
-          <w:rFonts w:ascii="Arial" w:hAnsi="Arial" w:cs="Arial" w:hint="eastAsia"/>
-        </w:rPr>
-        <w:t xml:space="preserve">quantifies theta power in each of the sync, desync, no stim epochs </w:t>
-      </w:r>
-    </w:p>
-    <w:p>
-      <w:pPr>
-        <w:pStyle w:val="a6"/>
-        <w:numPr>
-          <w:ilvl w:val="0"/>
-          <w:numId w:val="7"/>
-        </w:numPr>
-        <w:rPr>
-          <w:rFonts w:ascii="Arial" w:hAnsi="Arial" w:cs="Arial"/>
-        </w:rPr>
-      </w:pPr>
-      <w:r>
-        <w:rPr>
-          <w:rFonts w:ascii="Arial" w:hAnsi="Arial" w:cs="Arial" w:hint="eastAsia"/>
-        </w:rPr>
-        <w:t>Shank2_</w:t>
-      </w:r>
-      <w:r>
-        <w:rPr>
-          <w:rFonts w:ascii="Arial" w:hAnsi="Arial" w:cs="Arial" w:hint="eastAsia"/>
-        </w:rPr>
-        <w:t>optostim_LFP_PCC</w:t>
+        <w:lastRenderedPageBreak/>
+        <w:t xml:space="preserve">Code calculates the PCC </w:t>
+      </w:r>
+      <w:r>
+        <w:rPr>
+          <w:rFonts w:ascii="Arial" w:hAnsi="Arial" w:cs="Arial"/>
+        </w:rPr>
+        <w:t>value</w:t>
+      </w:r>
+      <w:r>
+        <w:rPr>
+          <w:rFonts w:ascii="Arial" w:hAnsi="Arial" w:cs="Arial" w:hint="eastAsia"/>
+        </w:rPr>
+        <w:t xml:space="preserve"> for each of the sync, desync, no stim epochs. </w:t>
       </w:r>
     </w:p>
     <w:p>
@@ -3694,33 +2898,6 @@
           <w:rFonts w:ascii="Arial" w:hAnsi="Arial" w:cs="Arial"/>
         </w:rPr>
       </w:pPr>
-      <w:r>
-        <w:rPr>
-          <w:rFonts w:ascii="Arial" w:hAnsi="Arial" w:cs="Arial" w:hint="eastAsia"/>
-        </w:rPr>
-        <w:t xml:space="preserve">Code calculates the PCC </w:t>
-      </w:r>
-      <w:r>
-        <w:rPr>
-          <w:rFonts w:ascii="Arial" w:hAnsi="Arial" w:cs="Arial"/>
-        </w:rPr>
-        <w:t>value</w:t>
-      </w:r>
-      <w:r>
-        <w:rPr>
-          <w:rFonts w:ascii="Arial" w:hAnsi="Arial" w:cs="Arial" w:hint="eastAsia"/>
-        </w:rPr>
-        <w:t xml:space="preserve"> for each of the sync, desync, no stim epochs. </w:t>
-      </w:r>
-    </w:p>
-    <w:p>
-      <w:pPr>
-        <w:pStyle w:val="a6"/>
-        <w:ind w:left="880"/>
-        <w:rPr>
-          <w:rFonts w:ascii="Arial" w:hAnsi="Arial" w:cs="Arial"/>
-        </w:rPr>
-      </w:pPr>
     </w:p>
     <w:p>
       <w:pPr>
@@ -3734,77 +2911,20 @@
         <w:rPr>
           <w:rFonts w:ascii="Arial" w:hAnsi="Arial" w:cs="Arial" w:hint="eastAsia"/>
         </w:rPr>
-        <w:lastRenderedPageBreak/>
-        <w:t xml:space="preserve">Sample Data Folder: </w:t>
-      </w:r>
-      <w:proofErr w:type="spellStart"/>
-      <w:r>
-        <w:rPr>
-          <w:rFonts w:ascii="Arial" w:hAnsi="Arial" w:cs="Arial" w:hint="eastAsia"/>
-        </w:rPr>
-        <w:t>OptoStim_NeuralData</w:t>
-      </w:r>
-      <w:proofErr w:type="spellEnd"/>
-      <w:r>
-        <w:rPr>
-          <w:rFonts w:ascii="Arial" w:hAnsi="Arial" w:cs="Arial" w:hint="eastAsia"/>
-        </w:rPr>
-        <w:t xml:space="preserve"> (contains K struct files and LFP struct files </w:t>
-      </w:r>
-      <w:proofErr w:type="gramStart"/>
-      <w:r>
-        <w:rPr>
-          <w:rFonts w:ascii="Arial" w:hAnsi="Arial" w:cs="Arial" w:hint="eastAsia"/>
-        </w:rPr>
-        <w:t>in .mat</w:t>
-      </w:r>
-      <w:proofErr w:type="gramEnd"/>
-      <w:r>
-        <w:rPr>
-          <w:rFonts w:ascii="Arial" w:hAnsi="Arial" w:cs="Arial" w:hint="eastAsia"/>
-        </w:rPr>
-        <w:t xml:space="preserve"> formats), </w:t>
-      </w:r>
-      <w:proofErr w:type="spellStart"/>
-      <w:r>
-        <w:rPr>
-          <w:rFonts w:ascii="Arial" w:hAnsi="Arial" w:cs="Arial" w:hint="eastAsia"/>
-        </w:rPr>
-        <w:t>Optostim_BehaviorData</w:t>
-      </w:r>
-      <w:proofErr w:type="spellEnd"/>
-      <w:r>
-        <w:rPr>
-          <w:rFonts w:ascii="Arial" w:hAnsi="Arial" w:cs="Arial" w:hint="eastAsia"/>
-        </w:rPr>
-        <w:t xml:space="preserve"> (sample xml outputs from Adobe Premiere Pro)</w:t>
-      </w:r>
-    </w:p>
-    <w:p>
-      <w:pPr>
-        <w:rPr>
-          <w:rFonts w:ascii="Arial" w:hAnsi="Arial" w:cs="Arial"/>
-        </w:rPr>
-      </w:pPr>
-      <w:r>
-        <w:rPr>
-          <w:rFonts w:ascii="Arial" w:hAnsi="Arial" w:cs="Arial" w:hint="eastAsia"/>
-        </w:rPr>
-        <w:t xml:space="preserve">Run </w:t>
-      </w:r>
-      <w:proofErr w:type="gramStart"/>
-      <w:r>
-        <w:rPr>
-          <w:rFonts w:ascii="Arial" w:hAnsi="Arial" w:cs="Arial" w:hint="eastAsia"/>
-        </w:rPr>
-        <w:t>time :</w:t>
-      </w:r>
-      <w:proofErr w:type="gramEnd"/>
-      <w:r>
-        <w:rPr>
-          <w:rFonts w:ascii="Arial" w:hAnsi="Arial" w:cs="Arial" w:hint="eastAsia"/>
-        </w:rPr>
-        <w:t xml:space="preserve"> depending on the number of sessions 5-10 minutes, for one session about 1~2 minutes </w:t>
+        <w:t>Sample Data Folder: OptoStim_NeuralData (contains K struct files and LFP struct files in .mat formats), Optostim_BehaviorData (sample xml outputs from Adobe Premiere Pro)</w:t>
+      </w:r>
+    </w:p>
+    <w:p>
+      <w:pPr>
+        <w:rPr>
+          <w:rFonts w:ascii="Arial" w:hAnsi="Arial" w:cs="Arial"/>
+        </w:rPr>
+      </w:pPr>
+      <w:r>
+        <w:rPr>
+          <w:rFonts w:ascii="Arial" w:hAnsi="Arial" w:cs="Arial" w:hint="eastAsia"/>
+        </w:rPr>
+        <w:t xml:space="preserve">Run time : depending on the number of sessions 5-10 minutes, for one session about 1~2 minutes </w:t>
       </w:r>
     </w:p>
     <w:p>

</xml_diff>